<commit_message>
stuff for stored procedure
</commit_message>
<xml_diff>
--- a/documentation.docx
+++ b/documentation.docx
@@ -50,91 +50,67 @@
         <w:rPr>
           <w:rFonts w:ascii="Times New Roman" w:eastAsia="Times New Roman" w:hAnsi="Times New Roman" w:cs="Times New Roman"/>
         </w:rPr>
-        <w:t xml:space="preserve">Our database system project “Database Academy” was designed to be an </w:t>
-      </w:r>
-      <w:r>
-        <w:rPr>
-          <w:rFonts w:ascii="Times New Roman" w:eastAsia="Times New Roman" w:hAnsi="Times New Roman" w:cs="Times New Roman"/>
-        </w:rPr>
-        <w:t>internal search tool for a high school (inspired by the UVA I</w:t>
-      </w:r>
-      <w:r>
-        <w:rPr>
-          <w:rFonts w:ascii="Times New Roman" w:eastAsia="Times New Roman" w:hAnsi="Times New Roman" w:cs="Times New Roman"/>
-        </w:rPr>
-        <w:t>nternal People Search website).</w:t>
-      </w:r>
-      <w:r>
-        <w:rPr>
-          <w:rFonts w:ascii="Times New Roman" w:eastAsia="Times New Roman" w:hAnsi="Times New Roman" w:cs="Times New Roman"/>
-        </w:rPr>
-        <w:t xml:space="preserve"> One aspect of the system would be an internal search tool specifically for people. We used this as the basis for modelling different three entities; studen</w:t>
-      </w:r>
-      <w:r>
-        <w:rPr>
-          <w:rFonts w:ascii="Times New Roman" w:eastAsia="Times New Roman" w:hAnsi="Times New Roman" w:cs="Times New Roman"/>
-        </w:rPr>
-        <w:t xml:space="preserve">ts, their parents, and students. Each student is associated with a single parent and vice versa – thus, forming a 1-1 relationship. </w:t>
-      </w:r>
-      <w:r>
-        <w:rPr>
-          <w:rFonts w:ascii="Times New Roman" w:eastAsia="Times New Roman" w:hAnsi="Times New Roman" w:cs="Times New Roman"/>
-        </w:rPr>
-        <w:t>Each teacher is indirectly assigned to multiple students via classes, which is another entity type in our model. In our system, each individual teacher is assigned with a single class, and each class has multiple students in it. Additionally, each student takes multiple classes, which makes for a M-M relationship between students and classes. The final entity type in our system is that for clubs. Students can be a part of multiple clubs, and each club has multiple students. Additionally, each club is sponsored by exactly one teacher</w:t>
-      </w:r>
-    </w:p>
-    <w:p>
-      <w:pPr>
-        <w:spacing w:line="480" w:lineRule="auto"/>
-        <w:rPr>
-          <w:rFonts w:ascii="Times New Roman" w:eastAsia="Times New Roman" w:hAnsi="Times New Roman" w:cs="Times New Roman"/>
-        </w:rPr>
-      </w:pPr>
-    </w:p>
-    <w:p>
-      <w:pPr>
-        <w:spacing w:line="480" w:lineRule="auto"/>
-        <w:ind w:firstLine="720"/>
-        <w:rPr>
-          <w:rFonts w:ascii="Times New Roman" w:eastAsia="Times New Roman" w:hAnsi="Times New Roman" w:cs="Times New Roman"/>
-        </w:rPr>
-      </w:pPr>
-    </w:p>
-    <w:p>
-      <w:pPr>
-        <w:spacing w:line="480" w:lineRule="auto"/>
-        <w:rPr>
-          <w:rFonts w:ascii="Times New Roman" w:eastAsia="Times New Roman" w:hAnsi="Times New Roman" w:cs="Times New Roman"/>
-        </w:rPr>
-      </w:pPr>
-    </w:p>
-    <w:p>
-      <w:pPr>
-        <w:spacing w:line="480" w:lineRule="auto"/>
-        <w:rPr>
-          <w:rFonts w:ascii="Times New Roman" w:eastAsia="Times New Roman" w:hAnsi="Times New Roman" w:cs="Times New Roman"/>
-        </w:rPr>
-      </w:pPr>
-      <w:r>
-        <w:rPr>
-          <w:rFonts w:ascii="Times New Roman" w:eastAsia="Times New Roman" w:hAnsi="Times New Roman" w:cs="Times New Roman"/>
-        </w:rPr>
-        <w:t xml:space="preserve">Introduction (2%) </w:t>
-      </w:r>
-    </w:p>
-    <w:p>
-      <w:pPr>
-        <w:spacing w:line="480" w:lineRule="auto"/>
-        <w:ind w:firstLine="720"/>
-        <w:rPr>
-          <w:rFonts w:ascii="Times New Roman" w:eastAsia="Times New Roman" w:hAnsi="Times New Roman" w:cs="Times New Roman"/>
-        </w:rPr>
-      </w:pPr>
-      <w:r>
-        <w:rPr>
-          <w:rFonts w:ascii="Times New Roman" w:eastAsia="Times New Roman" w:hAnsi="Times New Roman" w:cs="Times New Roman"/>
-        </w:rPr>
-        <w:t xml:space="preserve">- Describe the world you are trying to model. Include everything that you feel is relevant. This should be around 1/2 to a full page. </w:t>
+        <w:t>Our database system project “Database Academy” was</w:t>
+      </w:r>
+      <w:r>
+        <w:rPr>
+          <w:rFonts w:ascii="Times New Roman" w:eastAsia="Times New Roman" w:hAnsi="Times New Roman" w:cs="Times New Roman"/>
+        </w:rPr>
+        <w:t xml:space="preserve"> inspired by the UVA Internal People Search website, </w:t>
+      </w:r>
+      <w:r>
+        <w:rPr>
+          <w:rFonts w:ascii="Times New Roman" w:eastAsia="Times New Roman" w:hAnsi="Times New Roman" w:cs="Times New Roman"/>
+        </w:rPr>
+        <w:t>as it is</w:t>
+      </w:r>
+      <w:r>
+        <w:rPr>
+          <w:rFonts w:ascii="Times New Roman" w:eastAsia="Times New Roman" w:hAnsi="Times New Roman" w:cs="Times New Roman"/>
+        </w:rPr>
+        <w:t xml:space="preserve"> an internal database for high school students</w:t>
+      </w:r>
+      <w:r>
+        <w:rPr>
+          <w:rFonts w:ascii="Times New Roman" w:eastAsia="Times New Roman" w:hAnsi="Times New Roman" w:cs="Times New Roman"/>
+        </w:rPr>
+        <w:t>, staff,</w:t>
+      </w:r>
+      <w:r>
+        <w:rPr>
+          <w:rFonts w:ascii="Times New Roman" w:eastAsia="Times New Roman" w:hAnsi="Times New Roman" w:cs="Times New Roman"/>
+        </w:rPr>
+        <w:t xml:space="preserve"> and activities.</w:t>
+      </w:r>
+      <w:r>
+        <w:rPr>
+          <w:rFonts w:ascii="Times New Roman" w:eastAsia="Times New Roman" w:hAnsi="Times New Roman" w:cs="Times New Roman"/>
+        </w:rPr>
+        <w:t xml:space="preserve"> In general, we modelled the high school based on two big attributes; the people and the organizations in it</w:t>
+      </w:r>
+      <w:r>
+        <w:rPr>
+          <w:rFonts w:ascii="Times New Roman" w:eastAsia="Times New Roman" w:hAnsi="Times New Roman" w:cs="Times New Roman"/>
+        </w:rPr>
+        <w:t xml:space="preserve">. In general, the people in a high school can be broken into two big categories; teachers and students. In this system, teachers have two roles; all teachers teach a class, and some teachers are sponsors for a club. Each student takes [several] classes, and there are students who are part of one or many clubs (there are also students part of no clubs). The clubs and classes are both types of organizations, and are similar in their overarching design; each has an associated teacher (either as the teacher of the class or sponsor of the club) and multiple students. It is assumed that all the tables in the database at a given time represent data for only the current semester; i.e., the system won’t track a student’s entire list of classes, but rather the </w:t>
+      </w:r>
+      <w:r>
+        <w:rPr>
+          <w:rFonts w:ascii="Times New Roman" w:eastAsia="Times New Roman" w:hAnsi="Times New Roman" w:cs="Times New Roman"/>
+        </w:rPr>
+        <w:t>list of classes a student is taking this semester.</w:t>
+      </w:r>
+      <w:r>
+        <w:rPr>
+          <w:rFonts w:ascii="Times New Roman" w:eastAsia="Times New Roman" w:hAnsi="Times New Roman" w:cs="Times New Roman"/>
+        </w:rPr>
+        <w:t xml:space="preserve"> It is assumed that all data in this system will be handled by some system administrat</w:t>
+      </w:r>
+      <w:r>
+        <w:rPr>
+          <w:rFonts w:ascii="Times New Roman" w:eastAsia="Times New Roman" w:hAnsi="Times New Roman" w:cs="Times New Roman"/>
+        </w:rPr>
+        <w:t xml:space="preserve">or, who will have full responsibility for properly updating the data at the beginning of the semester (once all the students are registered for classes) and will be responsible for inputting the students’ grades into the system at the end of the semester in order for them to be incorporated into the students’ GPAs (which are reflective of their entire time at the school, and not just the current semester). </w:t>
       </w:r>
     </w:p>
     <w:p>
@@ -187,55 +163,7 @@
         <w:rPr>
           <w:rFonts w:ascii="Times New Roman" w:eastAsia="Times New Roman" w:hAnsi="Times New Roman" w:cs="Times New Roman"/>
         </w:rPr>
-        <w:t xml:space="preserve">If the user is a student attending Database </w:t>
-      </w:r>
-      <w:r>
-        <w:rPr>
-          <w:rFonts w:ascii="Times New Roman" w:eastAsia="Times New Roman" w:hAnsi="Times New Roman" w:cs="Times New Roman"/>
-        </w:rPr>
-        <w:t>Academy</w:t>
-      </w:r>
-      <w:r>
-        <w:rPr>
-          <w:rFonts w:ascii="Times New Roman" w:eastAsia="Times New Roman" w:hAnsi="Times New Roman" w:cs="Times New Roman"/>
-        </w:rPr>
-        <w:t xml:space="preserve">, a teacher teaching at the </w:t>
-      </w:r>
-      <w:r>
-        <w:rPr>
-          <w:rFonts w:ascii="Times New Roman" w:eastAsia="Times New Roman" w:hAnsi="Times New Roman" w:cs="Times New Roman"/>
-        </w:rPr>
-        <w:t>academy</w:t>
-      </w:r>
-      <w:r>
-        <w:rPr>
-          <w:rFonts w:ascii="Times New Roman" w:eastAsia="Times New Roman" w:hAnsi="Times New Roman" w:cs="Times New Roman"/>
-        </w:rPr>
-        <w:t xml:space="preserve">, or a parent of a student at the </w:t>
-      </w:r>
-      <w:r>
-        <w:rPr>
-          <w:rFonts w:ascii="Times New Roman" w:eastAsia="Times New Roman" w:hAnsi="Times New Roman" w:cs="Times New Roman"/>
-        </w:rPr>
-        <w:t>academy</w:t>
-      </w:r>
-      <w:r>
-        <w:rPr>
-          <w:rFonts w:ascii="Times New Roman" w:eastAsia="Times New Roman" w:hAnsi="Times New Roman" w:cs="Times New Roman"/>
-        </w:rPr>
-        <w:t xml:space="preserve">, they should be able to </w:t>
-      </w:r>
-      <w:r>
-        <w:rPr>
-          <w:rFonts w:ascii="Times New Roman" w:eastAsia="Times New Roman" w:hAnsi="Times New Roman" w:cs="Times New Roman"/>
-        </w:rPr>
-        <w:t>log in using their email and a password (we assume people logging in already know a username/password combination for a student/teacher/parent they are trying to log in as)</w:t>
-      </w:r>
-      <w:r>
-        <w:rPr>
-          <w:rFonts w:ascii="Times New Roman" w:eastAsia="Times New Roman" w:hAnsi="Times New Roman" w:cs="Times New Roman"/>
-        </w:rPr>
-        <w:t>.</w:t>
+        <w:t>The system should be secured with a login page; only designated users should be allowed access to the database.</w:t>
       </w:r>
     </w:p>
     <w:p>
@@ -254,13 +182,13 @@
         <w:rPr>
           <w:rFonts w:ascii="Times New Roman" w:eastAsia="Times New Roman" w:hAnsi="Times New Roman" w:cs="Times New Roman"/>
         </w:rPr>
-        <w:t>Users should be able to log out</w:t>
-      </w:r>
-      <w:r>
-        <w:rPr>
-          <w:rFonts w:ascii="Times New Roman" w:eastAsia="Times New Roman" w:hAnsi="Times New Roman" w:cs="Times New Roman"/>
-        </w:rPr>
-        <w:t>.</w:t>
+        <w:t>System administrators should be permitted fu</w:t>
+      </w:r>
+      <w:r>
+        <w:rPr>
+          <w:rFonts w:ascii="Times New Roman" w:eastAsia="Times New Roman" w:hAnsi="Times New Roman" w:cs="Times New Roman"/>
+        </w:rPr>
+        <w:t>ll permissions for the data in tables</w:t>
       </w:r>
     </w:p>
     <w:p>
@@ -279,13 +207,19 @@
         <w:rPr>
           <w:rFonts w:ascii="Times New Roman" w:eastAsia="Times New Roman" w:hAnsi="Times New Roman" w:cs="Times New Roman"/>
         </w:rPr>
-        <w:t xml:space="preserve">Any user should be able to log in and go to the home screen of the website, which </w:t>
-      </w:r>
-      <w:r>
-        <w:rPr>
-          <w:rFonts w:ascii="Times New Roman" w:eastAsia="Times New Roman" w:hAnsi="Times New Roman" w:cs="Times New Roman"/>
-        </w:rPr>
-        <w:t>features a menu bar (which is consistent across all screens of the website), and a search bar.</w:t>
+        <w:t xml:space="preserve">Teachers should be permitted full SELECT (i.e., view)  permission for students, clubs, </w:t>
+      </w:r>
+      <w:r>
+        <w:rPr>
+          <w:rFonts w:ascii="Times New Roman" w:eastAsia="Times New Roman" w:hAnsi="Times New Roman" w:cs="Times New Roman"/>
+        </w:rPr>
+        <w:t xml:space="preserve">parents, </w:t>
+      </w:r>
+      <w:r>
+        <w:rPr>
+          <w:rFonts w:ascii="Times New Roman" w:eastAsia="Times New Roman" w:hAnsi="Times New Roman" w:cs="Times New Roman"/>
+        </w:rPr>
+        <w:t>teachers, and classes; however, they should not be able to add or modify data in any table</w:t>
       </w:r>
     </w:p>
     <w:p>
@@ -304,7 +238,39 @@
         <w:rPr>
           <w:rFonts w:ascii="Times New Roman" w:eastAsia="Times New Roman" w:hAnsi="Times New Roman" w:cs="Times New Roman"/>
         </w:rPr>
-        <w:t>From the home screen, any user should be able to search for a specific query in the search bar and be presented with a page that lists all of the names of people (students/teachers/parents) whose first or last name match the search query.</w:t>
+        <w:t>Students</w:t>
+      </w:r>
+      <w:r>
+        <w:rPr>
+          <w:rFonts w:ascii="Times New Roman" w:eastAsia="Times New Roman" w:hAnsi="Times New Roman" w:cs="Times New Roman"/>
+        </w:rPr>
+        <w:t xml:space="preserve"> s</w:t>
+      </w:r>
+      <w:r>
+        <w:rPr>
+          <w:rFonts w:ascii="Times New Roman" w:eastAsia="Times New Roman" w:hAnsi="Times New Roman" w:cs="Times New Roman"/>
+        </w:rPr>
+        <w:t xml:space="preserve">hould have the </w:t>
+      </w:r>
+      <w:bookmarkStart w:id="0" w:name="_GoBack"/>
+      <w:bookmarkEnd w:id="0"/>
+      <w:r>
+        <w:rPr>
+          <w:rFonts w:ascii="Times New Roman" w:eastAsia="Times New Roman" w:hAnsi="Times New Roman" w:cs="Times New Roman"/>
+        </w:rPr>
+        <w:t xml:space="preserve">most limited access; they should be permitted </w:t>
+      </w:r>
+      <w:r>
+        <w:rPr>
+          <w:rFonts w:ascii="Times New Roman" w:eastAsia="Times New Roman" w:hAnsi="Times New Roman" w:cs="Times New Roman"/>
+        </w:rPr>
+        <w:t xml:space="preserve">to SELECT first name, last name, and </w:t>
+      </w:r>
+      <w:r>
+        <w:rPr>
+          <w:rFonts w:ascii="Times New Roman" w:eastAsia="Times New Roman" w:hAnsi="Times New Roman" w:cs="Times New Roman"/>
+        </w:rPr>
+        <w:t>email address of other students and of teachers, and see club/class membership, and nothing else</w:t>
       </w:r>
     </w:p>
     <w:p>
@@ -323,19 +289,19 @@
         <w:rPr>
           <w:rFonts w:ascii="Times New Roman" w:eastAsia="Times New Roman" w:hAnsi="Times New Roman" w:cs="Times New Roman"/>
         </w:rPr>
-        <w:t xml:space="preserve">Any user should be able to click on any one of these names and be presented with details of that person, which is unique to their role at the </w:t>
-      </w:r>
-      <w:r>
-        <w:rPr>
-          <w:rFonts w:ascii="Times New Roman" w:eastAsia="Times New Roman" w:hAnsi="Times New Roman" w:cs="Times New Roman"/>
-        </w:rPr>
-        <w:t>academy</w:t>
-      </w:r>
-      <w:r>
-        <w:rPr>
-          <w:rFonts w:ascii="Times New Roman" w:eastAsia="Times New Roman" w:hAnsi="Times New Roman" w:cs="Times New Roman"/>
-        </w:rPr>
-        <w:t xml:space="preserve">. </w:t>
+        <w:t xml:space="preserve">Parents should have the exact same level of limited access as students; </w:t>
+      </w:r>
+      <w:r>
+        <w:rPr>
+          <w:rFonts w:ascii="Times New Roman" w:eastAsia="Times New Roman" w:hAnsi="Times New Roman" w:cs="Times New Roman"/>
+        </w:rPr>
+        <w:t>they should be permitted to SELECT first name, last name, and email address of other students and of teachers, and see club/class membership, and nothing else</w:t>
+      </w:r>
+      <w:r>
+        <w:rPr>
+          <w:rFonts w:ascii="Times New Roman" w:eastAsia="Times New Roman" w:hAnsi="Times New Roman" w:cs="Times New Roman"/>
+        </w:rPr>
+        <w:t xml:space="preserve">. This is so that </w:t>
       </w:r>
     </w:p>
     <w:p>
@@ -354,7 +320,7 @@
         <w:rPr>
           <w:rFonts w:ascii="Times New Roman" w:eastAsia="Times New Roman" w:hAnsi="Times New Roman" w:cs="Times New Roman"/>
         </w:rPr>
-        <w:t>Students should only be able to view their own GPAs.</w:t>
+        <w:t xml:space="preserve">Students do not need access to their own GPA; the GPA in the database is </w:t>
       </w:r>
     </w:p>
     <w:p>
@@ -373,19 +339,49 @@
         <w:rPr>
           <w:rFonts w:ascii="Times New Roman" w:eastAsia="Times New Roman" w:hAnsi="Times New Roman" w:cs="Times New Roman"/>
         </w:rPr>
-        <w:t>Parents should only be able to view t</w:t>
-      </w:r>
-      <w:r>
-        <w:rPr>
-          <w:rFonts w:ascii="Times New Roman" w:eastAsia="Times New Roman" w:hAnsi="Times New Roman" w:cs="Times New Roman"/>
-        </w:rPr>
-        <w:t xml:space="preserve">he </w:t>
-      </w:r>
-      <w:r>
-        <w:rPr>
-          <w:rFonts w:ascii="Times New Roman" w:eastAsia="Times New Roman" w:hAnsi="Times New Roman" w:cs="Times New Roman"/>
-        </w:rPr>
-        <w:t>exact same information as that of their child [student]</w:t>
+        <w:t xml:space="preserve">If the user is a student attending Database </w:t>
+      </w:r>
+      <w:r>
+        <w:rPr>
+          <w:rFonts w:ascii="Times New Roman" w:eastAsia="Times New Roman" w:hAnsi="Times New Roman" w:cs="Times New Roman"/>
+        </w:rPr>
+        <w:t>Academy</w:t>
+      </w:r>
+      <w:r>
+        <w:rPr>
+          <w:rFonts w:ascii="Times New Roman" w:eastAsia="Times New Roman" w:hAnsi="Times New Roman" w:cs="Times New Roman"/>
+        </w:rPr>
+        <w:t xml:space="preserve">, a teacher teaching at the </w:t>
+      </w:r>
+      <w:r>
+        <w:rPr>
+          <w:rFonts w:ascii="Times New Roman" w:eastAsia="Times New Roman" w:hAnsi="Times New Roman" w:cs="Times New Roman"/>
+        </w:rPr>
+        <w:t>academy</w:t>
+      </w:r>
+      <w:r>
+        <w:rPr>
+          <w:rFonts w:ascii="Times New Roman" w:eastAsia="Times New Roman" w:hAnsi="Times New Roman" w:cs="Times New Roman"/>
+        </w:rPr>
+        <w:t xml:space="preserve">, or a parent of a student at the </w:t>
+      </w:r>
+      <w:r>
+        <w:rPr>
+          <w:rFonts w:ascii="Times New Roman" w:eastAsia="Times New Roman" w:hAnsi="Times New Roman" w:cs="Times New Roman"/>
+        </w:rPr>
+        <w:t>academy</w:t>
+      </w:r>
+      <w:r>
+        <w:rPr>
+          <w:rFonts w:ascii="Times New Roman" w:eastAsia="Times New Roman" w:hAnsi="Times New Roman" w:cs="Times New Roman"/>
+        </w:rPr>
+        <w:t xml:space="preserve">, they should be able to </w:t>
+      </w:r>
+      <w:r>
+        <w:rPr>
+          <w:rFonts w:ascii="Times New Roman" w:eastAsia="Times New Roman" w:hAnsi="Times New Roman" w:cs="Times New Roman"/>
+        </w:rPr>
+        <w:t>log in using their email and a password (we assume people logging in already know a username/password combination for a student/teacher/parent they are trying to log in as)</w:t>
       </w:r>
       <w:r>
         <w:rPr>
@@ -410,19 +406,13 @@
         <w:rPr>
           <w:rFonts w:ascii="Times New Roman" w:eastAsia="Times New Roman" w:hAnsi="Times New Roman" w:cs="Times New Roman"/>
         </w:rPr>
-        <w:t>Teachers</w:t>
-      </w:r>
-      <w:r>
-        <w:rPr>
-          <w:rFonts w:ascii="Times New Roman" w:eastAsia="Times New Roman" w:hAnsi="Times New Roman" w:cs="Times New Roman"/>
-        </w:rPr>
-        <w:t xml:space="preserve"> should be able to view their own salaries.</w:t>
-      </w:r>
-      <w:r>
-        <w:rPr>
-          <w:rFonts w:ascii="Times New Roman" w:eastAsia="Times New Roman" w:hAnsi="Times New Roman" w:cs="Times New Roman"/>
-        </w:rPr>
-        <w:t xml:space="preserve"> </w:t>
+        <w:t>Users should be able to log out</w:t>
+      </w:r>
+      <w:r>
+        <w:rPr>
+          <w:rFonts w:ascii="Times New Roman" w:eastAsia="Times New Roman" w:hAnsi="Times New Roman" w:cs="Times New Roman"/>
+        </w:rPr>
+        <w:t>.</w:t>
       </w:r>
     </w:p>
     <w:p>
@@ -441,13 +431,13 @@
         <w:rPr>
           <w:rFonts w:ascii="Times New Roman" w:eastAsia="Times New Roman" w:hAnsi="Times New Roman" w:cs="Times New Roman"/>
         </w:rPr>
-        <w:t>Only the currently logged in user should be</w:t>
-      </w:r>
-      <w:r>
-        <w:rPr>
-          <w:rFonts w:ascii="Times New Roman" w:eastAsia="Times New Roman" w:hAnsi="Times New Roman" w:cs="Times New Roman"/>
-        </w:rPr>
-        <w:t xml:space="preserve"> able to see their own password and email.</w:t>
+        <w:t xml:space="preserve">Any user should be able to log in and go to the home screen of the website, which </w:t>
+      </w:r>
+      <w:r>
+        <w:rPr>
+          <w:rFonts w:ascii="Times New Roman" w:eastAsia="Times New Roman" w:hAnsi="Times New Roman" w:cs="Times New Roman"/>
+        </w:rPr>
+        <w:t>features a menu bar (which is consistent across all screens of the website), and a search bar.</w:t>
       </w:r>
     </w:p>
     <w:p>
@@ -466,43 +456,8 @@
         <w:rPr>
           <w:rFonts w:ascii="Times New Roman" w:eastAsia="Times New Roman" w:hAnsi="Times New Roman" w:cs="Times New Roman"/>
         </w:rPr>
-        <w:t>Any user should be able to n</w:t>
-      </w:r>
-      <w:r>
-        <w:rPr>
-          <w:rFonts w:ascii="Times New Roman" w:eastAsia="Times New Roman" w:hAnsi="Times New Roman" w:cs="Times New Roman"/>
-        </w:rPr>
-        <w:t>avigate to the search page for c</w:t>
-      </w:r>
-      <w:r>
-        <w:rPr>
-          <w:rFonts w:ascii="Times New Roman" w:eastAsia="Times New Roman" w:hAnsi="Times New Roman" w:cs="Times New Roman"/>
-        </w:rPr>
-        <w:t xml:space="preserve">lubs and search for specific clubs at the </w:t>
-      </w:r>
-      <w:r>
-        <w:rPr>
-          <w:rFonts w:ascii="Times New Roman" w:eastAsia="Times New Roman" w:hAnsi="Times New Roman" w:cs="Times New Roman"/>
-        </w:rPr>
-        <w:t>academy</w:t>
-      </w:r>
-      <w:r>
-        <w:rPr>
-          <w:rFonts w:ascii="Times New Roman" w:eastAsia="Times New Roman" w:hAnsi="Times New Roman" w:cs="Times New Roman"/>
-        </w:rPr>
-        <w:t xml:space="preserve">. </w:t>
-      </w:r>
-      <w:r>
-        <w:rPr>
-          <w:rFonts w:ascii="Times New Roman" w:eastAsia="Times New Roman" w:hAnsi="Times New Roman" w:cs="Times New Roman"/>
-        </w:rPr>
-        <w:t>Once they are presented with the list of clubs, they should be able</w:t>
-      </w:r>
-      <w:r>
-        <w:rPr>
-          <w:rFonts w:ascii="Times New Roman" w:eastAsia="Times New Roman" w:hAnsi="Times New Roman" w:cs="Times New Roman"/>
-        </w:rPr>
-        <w:t xml:space="preserve"> to click on any club name to view the specific details (this same functionality should also exist for courses).</w:t>
+        <w:lastRenderedPageBreak/>
+        <w:t>From the home screen, any user should be able to search for a specific query in the search bar and be presented with a page that lists all of the names of people (students/teachers/parents) whose first or last name match the search query.</w:t>
       </w:r>
     </w:p>
     <w:p>
@@ -521,8 +476,19 @@
         <w:rPr>
           <w:rFonts w:ascii="Times New Roman" w:eastAsia="Times New Roman" w:hAnsi="Times New Roman" w:cs="Times New Roman"/>
         </w:rPr>
-        <w:lastRenderedPageBreak/>
-        <w:t xml:space="preserve">Teachers should be able to export and print data for the students in their class </w:t>
+        <w:t xml:space="preserve">Any user should be able to click on any one of these names and be presented with details of that person, which is unique to their role at the </w:t>
+      </w:r>
+      <w:r>
+        <w:rPr>
+          <w:rFonts w:ascii="Times New Roman" w:eastAsia="Times New Roman" w:hAnsi="Times New Roman" w:cs="Times New Roman"/>
+        </w:rPr>
+        <w:t>academy</w:t>
+      </w:r>
+      <w:r>
+        <w:rPr>
+          <w:rFonts w:ascii="Times New Roman" w:eastAsia="Times New Roman" w:hAnsi="Times New Roman" w:cs="Times New Roman"/>
+        </w:rPr>
+        <w:t xml:space="preserve">. </w:t>
       </w:r>
     </w:p>
     <w:p>
@@ -541,7 +507,7 @@
         <w:rPr>
           <w:rFonts w:ascii="Times New Roman" w:eastAsia="Times New Roman" w:hAnsi="Times New Roman" w:cs="Times New Roman"/>
         </w:rPr>
-        <w:t>Class size should not exceed 30 students</w:t>
+        <w:t>Students should only be able to view their own GPAs.</w:t>
       </w:r>
     </w:p>
     <w:p>
@@ -560,10 +526,194 @@
         <w:rPr>
           <w:rFonts w:ascii="Times New Roman" w:eastAsia="Times New Roman" w:hAnsi="Times New Roman" w:cs="Times New Roman"/>
         </w:rPr>
+        <w:t>Parents should only be able to view t</w:t>
+      </w:r>
+      <w:r>
+        <w:rPr>
+          <w:rFonts w:ascii="Times New Roman" w:eastAsia="Times New Roman" w:hAnsi="Times New Roman" w:cs="Times New Roman"/>
+        </w:rPr>
+        <w:t xml:space="preserve">he </w:t>
+      </w:r>
+      <w:r>
+        <w:rPr>
+          <w:rFonts w:ascii="Times New Roman" w:eastAsia="Times New Roman" w:hAnsi="Times New Roman" w:cs="Times New Roman"/>
+        </w:rPr>
+        <w:t>exact same information as that of their child [student]</w:t>
+      </w:r>
+      <w:r>
+        <w:rPr>
+          <w:rFonts w:ascii="Times New Roman" w:eastAsia="Times New Roman" w:hAnsi="Times New Roman" w:cs="Times New Roman"/>
+        </w:rPr>
+        <w:t>.</w:t>
+      </w:r>
+    </w:p>
+    <w:p>
+      <w:pPr>
+        <w:pStyle w:val="ListParagraph"/>
+        <w:numPr>
+          <w:ilvl w:val="0"/>
+          <w:numId w:val="1"/>
+        </w:numPr>
+        <w:spacing w:line="480" w:lineRule="auto"/>
+        <w:rPr>
+          <w:rFonts w:ascii="Times New Roman" w:eastAsia="Times New Roman" w:hAnsi="Times New Roman" w:cs="Times New Roman"/>
+        </w:rPr>
+      </w:pPr>
+      <w:r>
+        <w:rPr>
+          <w:rFonts w:ascii="Times New Roman" w:eastAsia="Times New Roman" w:hAnsi="Times New Roman" w:cs="Times New Roman"/>
+        </w:rPr>
+        <w:t>Teachers</w:t>
+      </w:r>
+      <w:r>
+        <w:rPr>
+          <w:rFonts w:ascii="Times New Roman" w:eastAsia="Times New Roman" w:hAnsi="Times New Roman" w:cs="Times New Roman"/>
+        </w:rPr>
+        <w:t xml:space="preserve"> should be able to view their own salaries.</w:t>
+      </w:r>
+      <w:r>
+        <w:rPr>
+          <w:rFonts w:ascii="Times New Roman" w:eastAsia="Times New Roman" w:hAnsi="Times New Roman" w:cs="Times New Roman"/>
+        </w:rPr>
+        <w:t xml:space="preserve"> </w:t>
+      </w:r>
+    </w:p>
+    <w:p>
+      <w:pPr>
+        <w:pStyle w:val="ListParagraph"/>
+        <w:numPr>
+          <w:ilvl w:val="0"/>
+          <w:numId w:val="1"/>
+        </w:numPr>
+        <w:spacing w:line="480" w:lineRule="auto"/>
+        <w:rPr>
+          <w:rFonts w:ascii="Times New Roman" w:eastAsia="Times New Roman" w:hAnsi="Times New Roman" w:cs="Times New Roman"/>
+        </w:rPr>
+      </w:pPr>
+      <w:r>
+        <w:rPr>
+          <w:rFonts w:ascii="Times New Roman" w:eastAsia="Times New Roman" w:hAnsi="Times New Roman" w:cs="Times New Roman"/>
+        </w:rPr>
+        <w:t>Only the currently logged in user should be</w:t>
+      </w:r>
+      <w:r>
+        <w:rPr>
+          <w:rFonts w:ascii="Times New Roman" w:eastAsia="Times New Roman" w:hAnsi="Times New Roman" w:cs="Times New Roman"/>
+        </w:rPr>
+        <w:t xml:space="preserve"> able to see their own password and email.</w:t>
+      </w:r>
+    </w:p>
+    <w:p>
+      <w:pPr>
+        <w:pStyle w:val="ListParagraph"/>
+        <w:numPr>
+          <w:ilvl w:val="0"/>
+          <w:numId w:val="1"/>
+        </w:numPr>
+        <w:spacing w:line="480" w:lineRule="auto"/>
+        <w:rPr>
+          <w:rFonts w:ascii="Times New Roman" w:eastAsia="Times New Roman" w:hAnsi="Times New Roman" w:cs="Times New Roman"/>
+        </w:rPr>
+      </w:pPr>
+      <w:r>
+        <w:rPr>
+          <w:rFonts w:ascii="Times New Roman" w:eastAsia="Times New Roman" w:hAnsi="Times New Roman" w:cs="Times New Roman"/>
+        </w:rPr>
+        <w:t>Any user should be able to n</w:t>
+      </w:r>
+      <w:r>
+        <w:rPr>
+          <w:rFonts w:ascii="Times New Roman" w:eastAsia="Times New Roman" w:hAnsi="Times New Roman" w:cs="Times New Roman"/>
+        </w:rPr>
+        <w:t>avigate to the search page for c</w:t>
+      </w:r>
+      <w:r>
+        <w:rPr>
+          <w:rFonts w:ascii="Times New Roman" w:eastAsia="Times New Roman" w:hAnsi="Times New Roman" w:cs="Times New Roman"/>
+        </w:rPr>
+        <w:t xml:space="preserve">lubs and search for specific clubs at the </w:t>
+      </w:r>
+      <w:r>
+        <w:rPr>
+          <w:rFonts w:ascii="Times New Roman" w:eastAsia="Times New Roman" w:hAnsi="Times New Roman" w:cs="Times New Roman"/>
+        </w:rPr>
+        <w:t>academy</w:t>
+      </w:r>
+      <w:r>
+        <w:rPr>
+          <w:rFonts w:ascii="Times New Roman" w:eastAsia="Times New Roman" w:hAnsi="Times New Roman" w:cs="Times New Roman"/>
+        </w:rPr>
+        <w:t xml:space="preserve">. </w:t>
+      </w:r>
+      <w:r>
+        <w:rPr>
+          <w:rFonts w:ascii="Times New Roman" w:eastAsia="Times New Roman" w:hAnsi="Times New Roman" w:cs="Times New Roman"/>
+        </w:rPr>
+        <w:t>Once they are presented with the list of clubs, they should be able</w:t>
+      </w:r>
+      <w:r>
+        <w:rPr>
+          <w:rFonts w:ascii="Times New Roman" w:eastAsia="Times New Roman" w:hAnsi="Times New Roman" w:cs="Times New Roman"/>
+        </w:rPr>
+        <w:t xml:space="preserve"> to click on any club name to view the specific details (this same functionality should also exist for courses).</w:t>
+      </w:r>
+    </w:p>
+    <w:p>
+      <w:pPr>
+        <w:pStyle w:val="ListParagraph"/>
+        <w:numPr>
+          <w:ilvl w:val="0"/>
+          <w:numId w:val="1"/>
+        </w:numPr>
+        <w:spacing w:line="480" w:lineRule="auto"/>
+        <w:rPr>
+          <w:rFonts w:ascii="Times New Roman" w:eastAsia="Times New Roman" w:hAnsi="Times New Roman" w:cs="Times New Roman"/>
+        </w:rPr>
+      </w:pPr>
+      <w:r>
+        <w:rPr>
+          <w:rFonts w:ascii="Times New Roman" w:eastAsia="Times New Roman" w:hAnsi="Times New Roman" w:cs="Times New Roman"/>
+        </w:rPr>
+        <w:t xml:space="preserve">Teachers should be able to export and print data for the students in their class </w:t>
+      </w:r>
+    </w:p>
+    <w:p>
+      <w:pPr>
+        <w:pStyle w:val="ListParagraph"/>
+        <w:numPr>
+          <w:ilvl w:val="0"/>
+          <w:numId w:val="1"/>
+        </w:numPr>
+        <w:spacing w:line="480" w:lineRule="auto"/>
+        <w:rPr>
+          <w:rFonts w:ascii="Times New Roman" w:eastAsia="Times New Roman" w:hAnsi="Times New Roman" w:cs="Times New Roman"/>
+        </w:rPr>
+      </w:pPr>
+      <w:r>
+        <w:rPr>
+          <w:rFonts w:ascii="Times New Roman" w:eastAsia="Times New Roman" w:hAnsi="Times New Roman" w:cs="Times New Roman"/>
+        </w:rPr>
+        <w:t>Class size should not exceed 30 students</w:t>
+      </w:r>
+    </w:p>
+    <w:p>
+      <w:pPr>
+        <w:pStyle w:val="ListParagraph"/>
+        <w:numPr>
+          <w:ilvl w:val="0"/>
+          <w:numId w:val="1"/>
+        </w:numPr>
+        <w:spacing w:line="480" w:lineRule="auto"/>
+        <w:rPr>
+          <w:rFonts w:ascii="Times New Roman" w:eastAsia="Times New Roman" w:hAnsi="Times New Roman" w:cs="Times New Roman"/>
+        </w:rPr>
+      </w:pPr>
+      <w:r>
+        <w:rPr>
+          <w:rFonts w:ascii="Times New Roman" w:eastAsia="Times New Roman" w:hAnsi="Times New Roman" w:cs="Times New Roman"/>
+        </w:rPr>
         <w:t xml:space="preserve">Teachers should be able to submit grade (translated to 4 point scale) into system to update student GPA </w:t>
       </w:r>
-      <w:bookmarkStart w:id="0" w:name="_GoBack"/>
-      <w:bookmarkEnd w:id="0"/>
     </w:p>
     <w:p>
       <w:pPr>
@@ -629,6 +779,9 @@
         <w:spacing w:line="480" w:lineRule="auto"/>
         <w:rPr>
           <w:rFonts w:ascii="Times New Roman" w:eastAsia="Times New Roman" w:hAnsi="Times New Roman" w:cs="Times New Roman"/>
+          <w:b/>
+          <w:sz w:val="28"/>
+          <w:szCs w:val="28"/>
         </w:rPr>
       </w:pPr>
       <w:r>

</xml_diff>

<commit_message>
added link to add gpa in all screens
</commit_message>
<xml_diff>
--- a/documentation.docx
+++ b/documentation.docx
@@ -467,6 +467,7 @@
           <w:strike/>
         </w:rPr>
       </w:pPr>
+      <w:commentRangeStart w:id="0"/>
       <w:r>
         <w:rPr>
           <w:rFonts w:ascii="Times New Roman" w:eastAsia="Times New Roman" w:hAnsi="Times New Roman" w:cs="Times New Roman"/>
@@ -495,6 +496,13 @@
         </w:rPr>
         <w:t xml:space="preserve">Teachers should be able to submit grade (translated to 4 point scale) into system to update student GPA </w:t>
       </w:r>
+      <w:commentRangeEnd w:id="0"/>
+      <w:r>
+        <w:rPr>
+          <w:rStyle w:val="CommentReference"/>
+        </w:rPr>
+        <w:commentReference w:id="0"/>
+      </w:r>
     </w:p>
     <w:p>
       <w:pPr>
@@ -574,21 +582,7 @@
         <w:rPr>
           <w:rFonts w:ascii="Times New Roman" w:eastAsia="Times New Roman" w:hAnsi="Times New Roman" w:cs="Times New Roman"/>
         </w:rPr>
-        <w:t xml:space="preserve">We began programming our application with the decision to create a series of html pages that would allow you to access the database through search bars. We would link the html page to a specific </w:t>
-      </w:r>
-      <w:proofErr w:type="spellStart"/>
-      <w:r>
-        <w:rPr>
-          <w:rFonts w:ascii="Times New Roman" w:eastAsia="Times New Roman" w:hAnsi="Times New Roman" w:cs="Times New Roman"/>
-        </w:rPr>
-        <w:t>php</w:t>
-      </w:r>
-      <w:proofErr w:type="spellEnd"/>
-      <w:r>
-        <w:rPr>
-          <w:rFonts w:ascii="Times New Roman" w:eastAsia="Times New Roman" w:hAnsi="Times New Roman" w:cs="Times New Roman"/>
-        </w:rPr>
-        <w:t xml:space="preserve"> file that would actually carry out the correct query on the database and return the result of the query back to the html page. However, as we began developing, we changed our application to better suit the functionaliti</w:t>
+        <w:t>We began programming our application with the decision to create a series of html pages that would allow you to access the database through search bars. We would link the html page to a specific php file that would actually carry out the correct query on the database and return the result of the query back to the html page. However, as we began developing, we changed our application to better suit the functionaliti</w:t>
       </w:r>
       <w:r>
         <w:rPr>
@@ -618,35 +612,14 @@
         <w:rPr>
           <w:rFonts w:ascii="Times New Roman" w:eastAsia="Times New Roman" w:hAnsi="Times New Roman" w:cs="Times New Roman"/>
         </w:rPr>
-        <w:t xml:space="preserve">eded to handle session data using </w:t>
-      </w:r>
-      <w:proofErr w:type="spellStart"/>
-      <w:r>
-        <w:rPr>
-          <w:rFonts w:ascii="Times New Roman" w:eastAsia="Times New Roman" w:hAnsi="Times New Roman" w:cs="Times New Roman"/>
-        </w:rPr>
-        <w:t>php</w:t>
-      </w:r>
-      <w:proofErr w:type="spellEnd"/>
-      <w:r>
-        <w:rPr>
-          <w:rFonts w:ascii="Times New Roman" w:eastAsia="Times New Roman" w:hAnsi="Times New Roman" w:cs="Times New Roman"/>
-        </w:rPr>
-        <w:t xml:space="preserve">, so we changed our flat html files into </w:t>
-      </w:r>
-      <w:proofErr w:type="spellStart"/>
-      <w:r>
-        <w:rPr>
-          <w:rFonts w:ascii="Times New Roman" w:eastAsia="Times New Roman" w:hAnsi="Times New Roman" w:cs="Times New Roman"/>
-        </w:rPr>
-        <w:t>php</w:t>
-      </w:r>
-      <w:proofErr w:type="spellEnd"/>
-      <w:r>
-        <w:rPr>
-          <w:rFonts w:ascii="Times New Roman" w:eastAsia="Times New Roman" w:hAnsi="Times New Roman" w:cs="Times New Roman"/>
-        </w:rPr>
-        <w:t xml:space="preserve"> files to keep the session data uniform across different screens. </w:t>
+        <w:t xml:space="preserve">eded to handle session data using php, so we changed our flat html files into php files to keep the session data </w:t>
+      </w:r>
+      <w:commentRangeStart w:id="1"/>
+      <w:r>
+        <w:rPr>
+          <w:rFonts w:ascii="Times New Roman" w:eastAsia="Times New Roman" w:hAnsi="Times New Roman" w:cs="Times New Roman"/>
+        </w:rPr>
+        <w:t xml:space="preserve">uniform across different screens. </w:t>
       </w:r>
       <w:r>
         <w:rPr>
@@ -664,21 +637,7 @@
         <w:rPr>
           <w:rFonts w:ascii="Times New Roman" w:eastAsia="Times New Roman" w:hAnsi="Times New Roman" w:cs="Times New Roman"/>
         </w:rPr>
-        <w:t xml:space="preserve">utilized </w:t>
-      </w:r>
-      <w:proofErr w:type="spellStart"/>
-      <w:r>
-        <w:rPr>
-          <w:rFonts w:ascii="Times New Roman" w:eastAsia="Times New Roman" w:hAnsi="Times New Roman" w:cs="Times New Roman"/>
-        </w:rPr>
-        <w:t>php</w:t>
-      </w:r>
-      <w:proofErr w:type="spellEnd"/>
-      <w:r>
-        <w:rPr>
-          <w:rFonts w:ascii="Times New Roman" w:eastAsia="Times New Roman" w:hAnsi="Times New Roman" w:cs="Times New Roman"/>
-        </w:rPr>
-        <w:t xml:space="preserve"> to hide the update, delete, and download functionalities from every user that was not a teacher and any user that was not logged in. </w:t>
+        <w:t xml:space="preserve">utilized php to hide the update, delete, and download functionalities from every user that was not a teacher and any user that was not logged in. </w:t>
       </w:r>
     </w:p>
     <w:p>
@@ -692,6 +651,13 @@
           <w:rFonts w:ascii="Times New Roman" w:eastAsia="Times New Roman" w:hAnsi="Times New Roman" w:cs="Times New Roman"/>
         </w:rPr>
         <w:br w:type="page"/>
+      </w:r>
+      <w:commentRangeEnd w:id="1"/>
+      <w:r>
+        <w:rPr>
+          <w:rStyle w:val="CommentReference"/>
+        </w:rPr>
+        <w:commentReference w:id="1"/>
       </w:r>
     </w:p>
     <w:p>
@@ -747,7 +713,7 @@
                     <pic:cNvPicPr/>
                   </pic:nvPicPr>
                   <pic:blipFill>
-                    <a:blip r:embed="rId5">
+                    <a:blip r:embed="rId8">
                       <a:extLst>
                         <a:ext uri="{28A0092B-C50C-407E-A947-70E740481C1C}">
                           <a14:useLocalDpi xmlns:a14="http://schemas.microsoft.com/office/drawing/2010/main" val="0"/>
@@ -794,8 +760,6 @@
           <w:rFonts w:ascii="Times New Roman" w:eastAsia="Times New Roman" w:hAnsi="Times New Roman" w:cs="Times New Roman"/>
         </w:rPr>
       </w:pPr>
-      <w:bookmarkStart w:id="0" w:name="_GoBack"/>
-      <w:bookmarkEnd w:id="0"/>
     </w:p>
     <w:p>
       <w:pPr>
@@ -854,44 +818,437 @@
         <w:rPr>
           <w:rFonts w:ascii="Times New Roman" w:eastAsia="Times New Roman" w:hAnsi="Times New Roman" w:cs="Times New Roman"/>
         </w:rPr>
+        <w:t xml:space="preserve">, f_name, </w:t>
+      </w:r>
+      <w:r>
+        <w:rPr>
+          <w:rFonts w:ascii="Times New Roman" w:eastAsia="Times New Roman" w:hAnsi="Times New Roman" w:cs="Times New Roman"/>
+        </w:rPr>
+        <w:t xml:space="preserve">l_name, phone_number, </w:t>
+      </w:r>
+      <w:r>
+        <w:rPr>
+          <w:rFonts w:ascii="Times New Roman" w:eastAsia="Times New Roman" w:hAnsi="Times New Roman" w:cs="Times New Roman"/>
+        </w:rPr>
+        <w:t xml:space="preserve"> </w:t>
+      </w:r>
+      <w:r>
+        <w:rPr>
+          <w:rFonts w:ascii="Times New Roman" w:eastAsia="Times New Roman" w:hAnsi="Times New Roman" w:cs="Times New Roman"/>
+        </w:rPr>
+        <w:t>address, id, password)</w:t>
+      </w:r>
+    </w:p>
+    <w:p>
+      <w:pPr>
+        <w:spacing w:line="480" w:lineRule="auto"/>
+        <w:rPr>
+          <w:rFonts w:ascii="Times New Roman" w:eastAsia="Times New Roman" w:hAnsi="Times New Roman" w:cs="Times New Roman"/>
+        </w:rPr>
+      </w:pPr>
+      <w:r>
+        <w:rPr>
+          <w:rFonts w:ascii="Times New Roman" w:eastAsia="Times New Roman" w:hAnsi="Times New Roman" w:cs="Times New Roman"/>
+        </w:rPr>
+        <w:t>Students (</w:t>
+      </w:r>
+      <w:r>
+        <w:rPr>
+          <w:rFonts w:ascii="Times New Roman" w:eastAsia="Times New Roman" w:hAnsi="Times New Roman" w:cs="Times New Roman"/>
+          <w:u w:val="single"/>
+        </w:rPr>
+        <w:t>email</w:t>
+      </w:r>
+      <w:r>
+        <w:rPr>
+          <w:rFonts w:ascii="Times New Roman" w:eastAsia="Times New Roman" w:hAnsi="Times New Roman" w:cs="Times New Roman"/>
+        </w:rPr>
+        <w:t>, f_name, l_name, gpa,</w:t>
+      </w:r>
+      <w:r>
+        <w:rPr>
+          <w:rFonts w:ascii="Times New Roman" w:eastAsia="Times New Roman" w:hAnsi="Times New Roman" w:cs="Times New Roman"/>
+        </w:rPr>
+        <w:t xml:space="preserve"> </w:t>
+      </w:r>
+      <w:r>
+        <w:rPr>
+          <w:rFonts w:ascii="Times New Roman" w:eastAsia="Times New Roman" w:hAnsi="Times New Roman" w:cs="Times New Roman"/>
+        </w:rPr>
+        <w:t>courses_taken</w:t>
+      </w:r>
+      <w:r>
+        <w:rPr>
+          <w:rFonts w:ascii="Times New Roman" w:eastAsia="Times New Roman" w:hAnsi="Times New Roman" w:cs="Times New Roman"/>
+        </w:rPr>
+        <w:t>, id</w:t>
+      </w:r>
+      <w:r>
+        <w:rPr>
+          <w:rFonts w:ascii="Times New Roman" w:eastAsia="Times New Roman" w:hAnsi="Times New Roman" w:cs="Times New Roman"/>
+        </w:rPr>
+        <w:t>, password)</w:t>
+      </w:r>
+    </w:p>
+    <w:p>
+      <w:pPr>
+        <w:spacing w:line="480" w:lineRule="auto"/>
+        <w:rPr>
+          <w:rFonts w:ascii="Times New Roman" w:eastAsia="Times New Roman" w:hAnsi="Times New Roman" w:cs="Times New Roman"/>
+        </w:rPr>
+      </w:pPr>
+      <w:r>
+        <w:rPr>
+          <w:rFonts w:ascii="Times New Roman" w:eastAsia="Times New Roman" w:hAnsi="Times New Roman" w:cs="Times New Roman"/>
+        </w:rPr>
+        <w:t>Class (</w:t>
+      </w:r>
+      <w:r>
+        <w:rPr>
+          <w:rFonts w:ascii="Times New Roman" w:eastAsia="Times New Roman" w:hAnsi="Times New Roman" w:cs="Times New Roman"/>
+          <w:u w:val="single"/>
+        </w:rPr>
+        <w:t>class_name</w:t>
+      </w:r>
+      <w:r>
+        <w:rPr>
+          <w:rFonts w:ascii="Times New Roman" w:eastAsia="Times New Roman" w:hAnsi="Times New Roman" w:cs="Times New Roman"/>
+        </w:rPr>
+        <w:t>, subject, credits)</w:t>
+      </w:r>
+    </w:p>
+    <w:p>
+      <w:pPr>
+        <w:spacing w:line="480" w:lineRule="auto"/>
+        <w:rPr>
+          <w:rFonts w:ascii="Times New Roman" w:eastAsia="Times New Roman" w:hAnsi="Times New Roman" w:cs="Times New Roman"/>
+        </w:rPr>
+      </w:pPr>
+      <w:r>
+        <w:rPr>
+          <w:rFonts w:ascii="Times New Roman" w:eastAsia="Times New Roman" w:hAnsi="Times New Roman" w:cs="Times New Roman"/>
+        </w:rPr>
+        <w:t>Club (</w:t>
+      </w:r>
+      <w:r>
+        <w:rPr>
+          <w:rFonts w:ascii="Times New Roman" w:eastAsia="Times New Roman" w:hAnsi="Times New Roman" w:cs="Times New Roman"/>
+          <w:u w:val="single"/>
+        </w:rPr>
+        <w:t>club_name</w:t>
+      </w:r>
+      <w:r>
+        <w:rPr>
+          <w:rFonts w:ascii="Times New Roman" w:eastAsia="Times New Roman" w:hAnsi="Times New Roman" w:cs="Times New Roman"/>
+        </w:rPr>
+        <w:t>, description, members)</w:t>
+      </w:r>
+    </w:p>
+    <w:p>
+      <w:pPr>
+        <w:spacing w:line="480" w:lineRule="auto"/>
+        <w:rPr>
+          <w:rFonts w:ascii="Times New Roman" w:eastAsia="Times New Roman" w:hAnsi="Times New Roman" w:cs="Times New Roman"/>
+        </w:rPr>
+      </w:pPr>
+      <w:r>
+        <w:rPr>
+          <w:rFonts w:ascii="Times New Roman" w:eastAsia="Times New Roman" w:hAnsi="Times New Roman" w:cs="Times New Roman"/>
+        </w:rPr>
+        <w:t>Teachers (</w:t>
+      </w:r>
+      <w:r>
+        <w:rPr>
+          <w:rFonts w:ascii="Times New Roman" w:eastAsia="Times New Roman" w:hAnsi="Times New Roman" w:cs="Times New Roman"/>
+          <w:u w:val="single"/>
+        </w:rPr>
+        <w:t>email</w:t>
+      </w:r>
+      <w:r>
+        <w:rPr>
+          <w:rFonts w:ascii="Times New Roman" w:eastAsia="Times New Roman" w:hAnsi="Times New Roman" w:cs="Times New Roman"/>
+        </w:rPr>
+        <w:t>, f_na</w:t>
+      </w:r>
+      <w:r>
+        <w:rPr>
+          <w:rFonts w:ascii="Times New Roman" w:eastAsia="Times New Roman" w:hAnsi="Times New Roman" w:cs="Times New Roman"/>
+        </w:rPr>
+        <w:t>me, l_name, salary, id, password</w:t>
+      </w:r>
+      <w:r>
+        <w:rPr>
+          <w:rFonts w:ascii="Times New Roman" w:eastAsia="Times New Roman" w:hAnsi="Times New Roman" w:cs="Times New Roman"/>
+        </w:rPr>
+        <w:t>)</w:t>
+      </w:r>
+    </w:p>
+    <w:p>
+      <w:pPr>
+        <w:spacing w:line="480" w:lineRule="auto"/>
+        <w:rPr>
+          <w:rFonts w:ascii="Times New Roman" w:eastAsia="Times New Roman" w:hAnsi="Times New Roman" w:cs="Times New Roman"/>
+        </w:rPr>
+      </w:pPr>
+    </w:p>
+    <w:p>
+      <w:pPr>
+        <w:spacing w:line="480" w:lineRule="auto"/>
+        <w:rPr>
+          <w:rFonts w:ascii="Times New Roman" w:eastAsia="Times New Roman" w:hAnsi="Times New Roman" w:cs="Times New Roman"/>
+          <w:i/>
+        </w:rPr>
+      </w:pPr>
+      <w:r>
+        <w:rPr>
+          <w:rFonts w:ascii="Times New Roman" w:eastAsia="Times New Roman" w:hAnsi="Times New Roman" w:cs="Times New Roman"/>
+          <w:i/>
+        </w:rPr>
+        <w:t>Relationships</w:t>
+      </w:r>
+    </w:p>
+    <w:p>
+      <w:pPr>
+        <w:spacing w:line="480" w:lineRule="auto"/>
+        <w:rPr>
+          <w:rFonts w:ascii="Times New Roman" w:eastAsia="Times New Roman" w:hAnsi="Times New Roman" w:cs="Times New Roman"/>
+          <w:u w:val="single"/>
+        </w:rPr>
+      </w:pPr>
+      <w:r>
+        <w:rPr>
+          <w:rFonts w:ascii="Times New Roman" w:eastAsia="Times New Roman" w:hAnsi="Times New Roman" w:cs="Times New Roman"/>
+        </w:rPr>
+        <w:t>Child_of</w:t>
+      </w:r>
+      <w:r>
+        <w:rPr>
+          <w:rFonts w:ascii="Times New Roman" w:eastAsia="Times New Roman" w:hAnsi="Times New Roman" w:cs="Times New Roman"/>
+        </w:rPr>
+        <w:t xml:space="preserve"> </w:t>
+      </w:r>
+      <w:r>
+        <w:rPr>
+          <w:rFonts w:ascii="Times New Roman" w:eastAsia="Times New Roman" w:hAnsi="Times New Roman" w:cs="Times New Roman"/>
+        </w:rPr>
+        <w:t>(</w:t>
+      </w:r>
+      <w:r>
+        <w:rPr>
+          <w:rFonts w:ascii="Times New Roman" w:eastAsia="Times New Roman" w:hAnsi="Times New Roman" w:cs="Times New Roman"/>
+          <w:u w:val="single"/>
+        </w:rPr>
+        <w:t>email</w:t>
+      </w:r>
+      <w:r>
+        <w:rPr>
+          <w:rFonts w:ascii="Times New Roman" w:eastAsia="Times New Roman" w:hAnsi="Times New Roman" w:cs="Times New Roman"/>
+          <w:u w:val="single"/>
+        </w:rPr>
+        <w:t xml:space="preserve"> </w:t>
+      </w:r>
+      <w:r>
+        <w:rPr>
+          <w:rFonts w:ascii="Times New Roman" w:eastAsia="Times New Roman" w:hAnsi="Times New Roman" w:cs="Times New Roman"/>
+          <w:u w:val="single"/>
+        </w:rPr>
+        <w:t>(Students)</w:t>
+      </w:r>
+      <w:r>
+        <w:rPr>
+          <w:rFonts w:ascii="Times New Roman" w:eastAsia="Times New Roman" w:hAnsi="Times New Roman" w:cs="Times New Roman"/>
+        </w:rPr>
+        <w:t xml:space="preserve"> </w:t>
+      </w:r>
+      <w:r>
+        <w:rPr>
+          <w:rFonts w:ascii="Times New Roman" w:eastAsia="Times New Roman" w:hAnsi="Times New Roman" w:cs="Times New Roman"/>
+        </w:rPr>
+        <w:t>,</w:t>
+      </w:r>
+      <w:r>
+        <w:rPr>
+          <w:rFonts w:ascii="Times New Roman" w:eastAsia="Times New Roman" w:hAnsi="Times New Roman" w:cs="Times New Roman"/>
+          <w:u w:val="single"/>
+        </w:rPr>
+        <w:t xml:space="preserve"> email</w:t>
+      </w:r>
+      <w:r>
+        <w:rPr>
+          <w:rFonts w:ascii="Times New Roman" w:eastAsia="Times New Roman" w:hAnsi="Times New Roman" w:cs="Times New Roman"/>
+          <w:u w:val="single"/>
+        </w:rPr>
+        <w:t xml:space="preserve"> (Parent</w:t>
+      </w:r>
+      <w:r>
+        <w:rPr>
+          <w:rFonts w:ascii="Times New Roman" w:eastAsia="Times New Roman" w:hAnsi="Times New Roman" w:cs="Times New Roman"/>
+        </w:rPr>
+        <w:t>)</w:t>
+      </w:r>
+      <w:r>
+        <w:rPr>
+          <w:rFonts w:ascii="Times New Roman" w:eastAsia="Times New Roman" w:hAnsi="Times New Roman" w:cs="Times New Roman"/>
+        </w:rPr>
+        <w:t>)</w:t>
+      </w:r>
+    </w:p>
+    <w:p>
+      <w:pPr>
+        <w:spacing w:line="480" w:lineRule="auto"/>
+        <w:rPr>
+          <w:rFonts w:ascii="Times New Roman" w:eastAsia="Times New Roman" w:hAnsi="Times New Roman" w:cs="Times New Roman"/>
+          <w:u w:val="single"/>
+        </w:rPr>
+      </w:pPr>
+      <w:r>
+        <w:rPr>
+          <w:rFonts w:ascii="Times New Roman" w:eastAsia="Times New Roman" w:hAnsi="Times New Roman" w:cs="Times New Roman"/>
+        </w:rPr>
+        <w:t>Takes_class</w:t>
+      </w:r>
+      <w:r>
+        <w:rPr>
+          <w:rFonts w:ascii="Times New Roman" w:eastAsia="Times New Roman" w:hAnsi="Times New Roman" w:cs="Times New Roman"/>
+        </w:rPr>
+        <w:t xml:space="preserve"> </w:t>
+      </w:r>
+      <w:r>
+        <w:rPr>
+          <w:rFonts w:ascii="Times New Roman" w:eastAsia="Times New Roman" w:hAnsi="Times New Roman" w:cs="Times New Roman"/>
+        </w:rPr>
+        <w:t>(</w:t>
+      </w:r>
+      <w:r>
+        <w:rPr>
+          <w:rFonts w:ascii="Times New Roman" w:eastAsia="Times New Roman" w:hAnsi="Times New Roman" w:cs="Times New Roman"/>
+          <w:u w:val="single"/>
+        </w:rPr>
+        <w:t>email</w:t>
+      </w:r>
+      <w:r>
+        <w:rPr>
+          <w:rFonts w:ascii="Times New Roman" w:eastAsia="Times New Roman" w:hAnsi="Times New Roman" w:cs="Times New Roman"/>
+          <w:u w:val="single"/>
+        </w:rPr>
+        <w:t xml:space="preserve"> (Students)</w:t>
+      </w:r>
+      <w:r>
+        <w:rPr>
+          <w:rFonts w:ascii="Times New Roman" w:eastAsia="Times New Roman" w:hAnsi="Times New Roman" w:cs="Times New Roman"/>
+        </w:rPr>
         <w:t xml:space="preserve">, </w:t>
       </w:r>
-      <w:proofErr w:type="spellStart"/>
-      <w:r>
-        <w:rPr>
-          <w:rFonts w:ascii="Times New Roman" w:eastAsia="Times New Roman" w:hAnsi="Times New Roman" w:cs="Times New Roman"/>
-        </w:rPr>
-        <w:t>f_name</w:t>
-      </w:r>
-      <w:proofErr w:type="spellEnd"/>
+      <w:r>
+        <w:rPr>
+          <w:rFonts w:ascii="Times New Roman" w:eastAsia="Times New Roman" w:hAnsi="Times New Roman" w:cs="Times New Roman"/>
+          <w:u w:val="single"/>
+        </w:rPr>
+        <w:t>class_name)</w:t>
+      </w:r>
+    </w:p>
+    <w:p>
+      <w:pPr>
+        <w:spacing w:line="480" w:lineRule="auto"/>
+        <w:rPr>
+          <w:rFonts w:ascii="Times New Roman" w:eastAsia="Times New Roman" w:hAnsi="Times New Roman" w:cs="Times New Roman"/>
+        </w:rPr>
+      </w:pPr>
+      <w:r>
+        <w:rPr>
+          <w:rFonts w:ascii="Times New Roman" w:eastAsia="Times New Roman" w:hAnsi="Times New Roman" w:cs="Times New Roman"/>
+        </w:rPr>
+        <w:t>MemberOf_club (</w:t>
+      </w:r>
+      <w:r>
+        <w:rPr>
+          <w:rFonts w:ascii="Times New Roman" w:eastAsia="Times New Roman" w:hAnsi="Times New Roman" w:cs="Times New Roman"/>
+          <w:u w:val="single"/>
+        </w:rPr>
+        <w:t>email</w:t>
+      </w:r>
+      <w:r>
+        <w:rPr>
+          <w:rFonts w:ascii="Times New Roman" w:eastAsia="Times New Roman" w:hAnsi="Times New Roman" w:cs="Times New Roman"/>
+          <w:u w:val="single"/>
+        </w:rPr>
+        <w:t xml:space="preserve"> (Students)</w:t>
+      </w:r>
       <w:r>
         <w:rPr>
           <w:rFonts w:ascii="Times New Roman" w:eastAsia="Times New Roman" w:hAnsi="Times New Roman" w:cs="Times New Roman"/>
         </w:rPr>
         <w:t xml:space="preserve">, </w:t>
       </w:r>
-      <w:proofErr w:type="spellStart"/>
-      <w:r>
-        <w:rPr>
-          <w:rFonts w:ascii="Times New Roman" w:eastAsia="Times New Roman" w:hAnsi="Times New Roman" w:cs="Times New Roman"/>
-        </w:rPr>
-        <w:t>l_name</w:t>
-      </w:r>
-      <w:proofErr w:type="spellEnd"/>
+      <w:r>
+        <w:rPr>
+          <w:rFonts w:ascii="Times New Roman" w:eastAsia="Times New Roman" w:hAnsi="Times New Roman" w:cs="Times New Roman"/>
+          <w:u w:val="single"/>
+        </w:rPr>
+        <w:t>club_name</w:t>
+      </w:r>
+      <w:r>
+        <w:rPr>
+          <w:rFonts w:ascii="Times New Roman" w:eastAsia="Times New Roman" w:hAnsi="Times New Roman" w:cs="Times New Roman"/>
+        </w:rPr>
+        <w:t>)</w:t>
+      </w:r>
+    </w:p>
+    <w:p>
+      <w:pPr>
+        <w:spacing w:line="480" w:lineRule="auto"/>
+        <w:rPr>
+          <w:rFonts w:ascii="Times New Roman" w:eastAsia="Times New Roman" w:hAnsi="Times New Roman" w:cs="Times New Roman"/>
+          <w:u w:val="single"/>
+        </w:rPr>
+      </w:pPr>
+      <w:r>
+        <w:rPr>
+          <w:rFonts w:ascii="Times New Roman" w:eastAsia="Times New Roman" w:hAnsi="Times New Roman" w:cs="Times New Roman"/>
+        </w:rPr>
+        <w:t>Teaches_class (</w:t>
+      </w:r>
+      <w:r>
+        <w:rPr>
+          <w:rFonts w:ascii="Times New Roman" w:eastAsia="Times New Roman" w:hAnsi="Times New Roman" w:cs="Times New Roman"/>
+          <w:u w:val="single"/>
+        </w:rPr>
+        <w:t>class_name</w:t>
+      </w:r>
       <w:r>
         <w:rPr>
           <w:rFonts w:ascii="Times New Roman" w:eastAsia="Times New Roman" w:hAnsi="Times New Roman" w:cs="Times New Roman"/>
         </w:rPr>
         <w:t xml:space="preserve">, </w:t>
       </w:r>
-      <w:proofErr w:type="spellStart"/>
-      <w:r>
-        <w:rPr>
-          <w:rFonts w:ascii="Times New Roman" w:eastAsia="Times New Roman" w:hAnsi="Times New Roman" w:cs="Times New Roman"/>
-        </w:rPr>
-        <w:t>phone_number</w:t>
-      </w:r>
-      <w:proofErr w:type="spellEnd"/>
+      <w:r>
+        <w:rPr>
+          <w:rFonts w:ascii="Times New Roman" w:eastAsia="Times New Roman" w:hAnsi="Times New Roman" w:cs="Times New Roman"/>
+          <w:u w:val="single"/>
+        </w:rPr>
+        <w:t>email (Teacher))</w:t>
+      </w:r>
+    </w:p>
+    <w:p>
+      <w:pPr>
+        <w:spacing w:line="480" w:lineRule="auto"/>
+        <w:rPr>
+          <w:rFonts w:ascii="Times New Roman" w:eastAsia="Times New Roman" w:hAnsi="Times New Roman" w:cs="Times New Roman"/>
+        </w:rPr>
+      </w:pPr>
+      <w:r>
+        <w:rPr>
+          <w:rFonts w:ascii="Times New Roman" w:eastAsia="Times New Roman" w:hAnsi="Times New Roman" w:cs="Times New Roman"/>
+        </w:rPr>
+        <w:t>Sponsors_club (</w:t>
+      </w:r>
+      <w:r>
+        <w:rPr>
+          <w:rFonts w:ascii="Times New Roman" w:eastAsia="Times New Roman" w:hAnsi="Times New Roman" w:cs="Times New Roman"/>
+          <w:u w:val="single"/>
+        </w:rPr>
+        <w:t>email (Teacher)</w:t>
+      </w:r>
       <w:r>
         <w:rPr>
           <w:rFonts w:ascii="Times New Roman" w:eastAsia="Times New Roman" w:hAnsi="Times New Roman" w:cs="Times New Roman"/>
@@ -901,229 +1258,10 @@
       <w:r>
         <w:rPr>
           <w:rFonts w:ascii="Times New Roman" w:eastAsia="Times New Roman" w:hAnsi="Times New Roman" w:cs="Times New Roman"/>
-        </w:rPr>
-        <w:t xml:space="preserve"> </w:t>
-      </w:r>
-      <w:r>
-        <w:rPr>
-          <w:rFonts w:ascii="Times New Roman" w:eastAsia="Times New Roman" w:hAnsi="Times New Roman" w:cs="Times New Roman"/>
-        </w:rPr>
-        <w:t>address, id, password)</w:t>
-      </w:r>
-    </w:p>
-    <w:p>
-      <w:pPr>
-        <w:spacing w:line="480" w:lineRule="auto"/>
-        <w:rPr>
-          <w:rFonts w:ascii="Times New Roman" w:eastAsia="Times New Roman" w:hAnsi="Times New Roman" w:cs="Times New Roman"/>
-        </w:rPr>
-      </w:pPr>
-      <w:r>
-        <w:rPr>
-          <w:rFonts w:ascii="Times New Roman" w:eastAsia="Times New Roman" w:hAnsi="Times New Roman" w:cs="Times New Roman"/>
-        </w:rPr>
-        <w:t>Students (</w:t>
-      </w:r>
-      <w:r>
-        <w:rPr>
-          <w:rFonts w:ascii="Times New Roman" w:eastAsia="Times New Roman" w:hAnsi="Times New Roman" w:cs="Times New Roman"/>
           <w:u w:val="single"/>
         </w:rPr>
-        <w:t>email</w:t>
-      </w:r>
-      <w:r>
-        <w:rPr>
-          <w:rFonts w:ascii="Times New Roman" w:eastAsia="Times New Roman" w:hAnsi="Times New Roman" w:cs="Times New Roman"/>
-        </w:rPr>
-        <w:t xml:space="preserve">, </w:t>
-      </w:r>
-      <w:proofErr w:type="spellStart"/>
-      <w:r>
-        <w:rPr>
-          <w:rFonts w:ascii="Times New Roman" w:eastAsia="Times New Roman" w:hAnsi="Times New Roman" w:cs="Times New Roman"/>
-        </w:rPr>
-        <w:t>f_name</w:t>
-      </w:r>
-      <w:proofErr w:type="spellEnd"/>
-      <w:r>
-        <w:rPr>
-          <w:rFonts w:ascii="Times New Roman" w:eastAsia="Times New Roman" w:hAnsi="Times New Roman" w:cs="Times New Roman"/>
-        </w:rPr>
-        <w:t xml:space="preserve">, </w:t>
-      </w:r>
-      <w:proofErr w:type="spellStart"/>
-      <w:r>
-        <w:rPr>
-          <w:rFonts w:ascii="Times New Roman" w:eastAsia="Times New Roman" w:hAnsi="Times New Roman" w:cs="Times New Roman"/>
-        </w:rPr>
-        <w:t>l_name</w:t>
-      </w:r>
-      <w:proofErr w:type="spellEnd"/>
-      <w:r>
-        <w:rPr>
-          <w:rFonts w:ascii="Times New Roman" w:eastAsia="Times New Roman" w:hAnsi="Times New Roman" w:cs="Times New Roman"/>
-        </w:rPr>
-        <w:t xml:space="preserve">, </w:t>
-      </w:r>
-      <w:proofErr w:type="spellStart"/>
-      <w:r>
-        <w:rPr>
-          <w:rFonts w:ascii="Times New Roman" w:eastAsia="Times New Roman" w:hAnsi="Times New Roman" w:cs="Times New Roman"/>
-        </w:rPr>
-        <w:t>gpa</w:t>
-      </w:r>
-      <w:proofErr w:type="spellEnd"/>
-      <w:r>
-        <w:rPr>
-          <w:rFonts w:ascii="Times New Roman" w:eastAsia="Times New Roman" w:hAnsi="Times New Roman" w:cs="Times New Roman"/>
-        </w:rPr>
-        <w:t>,</w:t>
-      </w:r>
-      <w:r>
-        <w:rPr>
-          <w:rFonts w:ascii="Times New Roman" w:eastAsia="Times New Roman" w:hAnsi="Times New Roman" w:cs="Times New Roman"/>
-        </w:rPr>
-        <w:t xml:space="preserve"> </w:t>
-      </w:r>
-      <w:proofErr w:type="spellStart"/>
-      <w:r>
-        <w:rPr>
-          <w:rFonts w:ascii="Times New Roman" w:eastAsia="Times New Roman" w:hAnsi="Times New Roman" w:cs="Times New Roman"/>
-        </w:rPr>
-        <w:t>courses_taken</w:t>
-      </w:r>
-      <w:proofErr w:type="spellEnd"/>
-      <w:r>
-        <w:rPr>
-          <w:rFonts w:ascii="Times New Roman" w:eastAsia="Times New Roman" w:hAnsi="Times New Roman" w:cs="Times New Roman"/>
-        </w:rPr>
-        <w:t>, id</w:t>
-      </w:r>
-      <w:r>
-        <w:rPr>
-          <w:rFonts w:ascii="Times New Roman" w:eastAsia="Times New Roman" w:hAnsi="Times New Roman" w:cs="Times New Roman"/>
-        </w:rPr>
-        <w:t>, password)</w:t>
-      </w:r>
-    </w:p>
-    <w:p>
-      <w:pPr>
-        <w:spacing w:line="480" w:lineRule="auto"/>
-        <w:rPr>
-          <w:rFonts w:ascii="Times New Roman" w:eastAsia="Times New Roman" w:hAnsi="Times New Roman" w:cs="Times New Roman"/>
-        </w:rPr>
-      </w:pPr>
-      <w:r>
-        <w:rPr>
-          <w:rFonts w:ascii="Times New Roman" w:eastAsia="Times New Roman" w:hAnsi="Times New Roman" w:cs="Times New Roman"/>
-        </w:rPr>
-        <w:t>Class (</w:t>
-      </w:r>
-      <w:proofErr w:type="spellStart"/>
-      <w:r>
-        <w:rPr>
-          <w:rFonts w:ascii="Times New Roman" w:eastAsia="Times New Roman" w:hAnsi="Times New Roman" w:cs="Times New Roman"/>
-          <w:u w:val="single"/>
-        </w:rPr>
-        <w:t>class_name</w:t>
-      </w:r>
-      <w:proofErr w:type="spellEnd"/>
-      <w:r>
-        <w:rPr>
-          <w:rFonts w:ascii="Times New Roman" w:eastAsia="Times New Roman" w:hAnsi="Times New Roman" w:cs="Times New Roman"/>
-        </w:rPr>
-        <w:t>, subject, credits)</w:t>
-      </w:r>
-    </w:p>
-    <w:p>
-      <w:pPr>
-        <w:spacing w:line="480" w:lineRule="auto"/>
-        <w:rPr>
-          <w:rFonts w:ascii="Times New Roman" w:eastAsia="Times New Roman" w:hAnsi="Times New Roman" w:cs="Times New Roman"/>
-        </w:rPr>
-      </w:pPr>
-      <w:r>
-        <w:rPr>
-          <w:rFonts w:ascii="Times New Roman" w:eastAsia="Times New Roman" w:hAnsi="Times New Roman" w:cs="Times New Roman"/>
-        </w:rPr>
-        <w:t>Club (</w:t>
-      </w:r>
-      <w:proofErr w:type="spellStart"/>
-      <w:r>
-        <w:rPr>
-          <w:rFonts w:ascii="Times New Roman" w:eastAsia="Times New Roman" w:hAnsi="Times New Roman" w:cs="Times New Roman"/>
-          <w:u w:val="single"/>
-        </w:rPr>
         <w:t>club_name</w:t>
       </w:r>
-      <w:proofErr w:type="spellEnd"/>
-      <w:r>
-        <w:rPr>
-          <w:rFonts w:ascii="Times New Roman" w:eastAsia="Times New Roman" w:hAnsi="Times New Roman" w:cs="Times New Roman"/>
-        </w:rPr>
-        <w:t>, description, members)</w:t>
-      </w:r>
-    </w:p>
-    <w:p>
-      <w:pPr>
-        <w:spacing w:line="480" w:lineRule="auto"/>
-        <w:rPr>
-          <w:rFonts w:ascii="Times New Roman" w:eastAsia="Times New Roman" w:hAnsi="Times New Roman" w:cs="Times New Roman"/>
-        </w:rPr>
-      </w:pPr>
-      <w:r>
-        <w:rPr>
-          <w:rFonts w:ascii="Times New Roman" w:eastAsia="Times New Roman" w:hAnsi="Times New Roman" w:cs="Times New Roman"/>
-        </w:rPr>
-        <w:t>Teachers (</w:t>
-      </w:r>
-      <w:r>
-        <w:rPr>
-          <w:rFonts w:ascii="Times New Roman" w:eastAsia="Times New Roman" w:hAnsi="Times New Roman" w:cs="Times New Roman"/>
-          <w:u w:val="single"/>
-        </w:rPr>
-        <w:t>email</w:t>
-      </w:r>
-      <w:r>
-        <w:rPr>
-          <w:rFonts w:ascii="Times New Roman" w:eastAsia="Times New Roman" w:hAnsi="Times New Roman" w:cs="Times New Roman"/>
-        </w:rPr>
-        <w:t xml:space="preserve">, </w:t>
-      </w:r>
-      <w:proofErr w:type="spellStart"/>
-      <w:r>
-        <w:rPr>
-          <w:rFonts w:ascii="Times New Roman" w:eastAsia="Times New Roman" w:hAnsi="Times New Roman" w:cs="Times New Roman"/>
-        </w:rPr>
-        <w:t>f_na</w:t>
-      </w:r>
-      <w:r>
-        <w:rPr>
-          <w:rFonts w:ascii="Times New Roman" w:eastAsia="Times New Roman" w:hAnsi="Times New Roman" w:cs="Times New Roman"/>
-        </w:rPr>
-        <w:t>me</w:t>
-      </w:r>
-      <w:proofErr w:type="spellEnd"/>
-      <w:r>
-        <w:rPr>
-          <w:rFonts w:ascii="Times New Roman" w:eastAsia="Times New Roman" w:hAnsi="Times New Roman" w:cs="Times New Roman"/>
-        </w:rPr>
-        <w:t xml:space="preserve">, </w:t>
-      </w:r>
-      <w:proofErr w:type="spellStart"/>
-      <w:r>
-        <w:rPr>
-          <w:rFonts w:ascii="Times New Roman" w:eastAsia="Times New Roman" w:hAnsi="Times New Roman" w:cs="Times New Roman"/>
-        </w:rPr>
-        <w:t>l_name</w:t>
-      </w:r>
-      <w:proofErr w:type="spellEnd"/>
-      <w:r>
-        <w:rPr>
-          <w:rFonts w:ascii="Times New Roman" w:eastAsia="Times New Roman" w:hAnsi="Times New Roman" w:cs="Times New Roman"/>
-        </w:rPr>
-        <w:t>, salary, id, password</w:t>
-      </w:r>
       <w:r>
         <w:rPr>
           <w:rFonts w:ascii="Times New Roman" w:eastAsia="Times New Roman" w:hAnsi="Times New Roman" w:cs="Times New Roman"/>
@@ -1133,323 +1271,15 @@
     </w:p>
     <w:p>
       <w:pPr>
-        <w:spacing w:line="480" w:lineRule="auto"/>
-        <w:rPr>
-          <w:rFonts w:ascii="Times New Roman" w:eastAsia="Times New Roman" w:hAnsi="Times New Roman" w:cs="Times New Roman"/>
-          <w:i/>
-        </w:rPr>
-      </w:pPr>
-      <w:r>
-        <w:rPr>
-          <w:rFonts w:ascii="Times New Roman" w:eastAsia="Times New Roman" w:hAnsi="Times New Roman" w:cs="Times New Roman"/>
-          <w:i/>
-        </w:rPr>
-        <w:t>Relationships</w:t>
-      </w:r>
-    </w:p>
-    <w:p>
-      <w:pPr>
-        <w:spacing w:line="480" w:lineRule="auto"/>
-        <w:rPr>
-          <w:rFonts w:ascii="Times New Roman" w:eastAsia="Times New Roman" w:hAnsi="Times New Roman" w:cs="Times New Roman"/>
-          <w:u w:val="single"/>
-        </w:rPr>
-      </w:pPr>
-      <w:proofErr w:type="spellStart"/>
-      <w:r>
-        <w:rPr>
-          <w:rFonts w:ascii="Times New Roman" w:eastAsia="Times New Roman" w:hAnsi="Times New Roman" w:cs="Times New Roman"/>
-        </w:rPr>
-        <w:t>Child_of</w:t>
-      </w:r>
-      <w:proofErr w:type="spellEnd"/>
-      <w:r>
-        <w:rPr>
-          <w:rFonts w:ascii="Times New Roman" w:eastAsia="Times New Roman" w:hAnsi="Times New Roman" w:cs="Times New Roman"/>
-        </w:rPr>
-        <w:t xml:space="preserve"> </w:t>
-      </w:r>
-      <w:r>
-        <w:rPr>
-          <w:rFonts w:ascii="Times New Roman" w:eastAsia="Times New Roman" w:hAnsi="Times New Roman" w:cs="Times New Roman"/>
-        </w:rPr>
-        <w:t>(</w:t>
-      </w:r>
-      <w:r>
-        <w:rPr>
-          <w:rFonts w:ascii="Times New Roman" w:eastAsia="Times New Roman" w:hAnsi="Times New Roman" w:cs="Times New Roman"/>
-          <w:u w:val="single"/>
-        </w:rPr>
-        <w:t>email</w:t>
-      </w:r>
-      <w:r>
-        <w:rPr>
-          <w:rFonts w:ascii="Times New Roman" w:eastAsia="Times New Roman" w:hAnsi="Times New Roman" w:cs="Times New Roman"/>
-          <w:u w:val="single"/>
-        </w:rPr>
-        <w:t xml:space="preserve"> </w:t>
-      </w:r>
-      <w:r>
-        <w:rPr>
-          <w:rFonts w:ascii="Times New Roman" w:eastAsia="Times New Roman" w:hAnsi="Times New Roman" w:cs="Times New Roman"/>
-          <w:u w:val="single"/>
-        </w:rPr>
-        <w:t>(Students)</w:t>
-      </w:r>
-      <w:r>
-        <w:rPr>
-          <w:rFonts w:ascii="Times New Roman" w:eastAsia="Times New Roman" w:hAnsi="Times New Roman" w:cs="Times New Roman"/>
-        </w:rPr>
-        <w:t xml:space="preserve"> </w:t>
-      </w:r>
-      <w:r>
-        <w:rPr>
-          <w:rFonts w:ascii="Times New Roman" w:eastAsia="Times New Roman" w:hAnsi="Times New Roman" w:cs="Times New Roman"/>
-        </w:rPr>
-        <w:t>,</w:t>
-      </w:r>
-      <w:r>
-        <w:rPr>
-          <w:rFonts w:ascii="Times New Roman" w:eastAsia="Times New Roman" w:hAnsi="Times New Roman" w:cs="Times New Roman"/>
-          <w:u w:val="single"/>
-        </w:rPr>
-        <w:t xml:space="preserve"> email</w:t>
-      </w:r>
-      <w:r>
-        <w:rPr>
-          <w:rFonts w:ascii="Times New Roman" w:eastAsia="Times New Roman" w:hAnsi="Times New Roman" w:cs="Times New Roman"/>
-          <w:u w:val="single"/>
-        </w:rPr>
-        <w:t xml:space="preserve"> (Parent</w:t>
-      </w:r>
-      <w:r>
-        <w:rPr>
-          <w:rFonts w:ascii="Times New Roman" w:eastAsia="Times New Roman" w:hAnsi="Times New Roman" w:cs="Times New Roman"/>
-        </w:rPr>
-        <w:t>)</w:t>
-      </w:r>
-      <w:r>
-        <w:rPr>
-          <w:rFonts w:ascii="Times New Roman" w:eastAsia="Times New Roman" w:hAnsi="Times New Roman" w:cs="Times New Roman"/>
-        </w:rPr>
-        <w:t>)</w:t>
-      </w:r>
-    </w:p>
-    <w:p>
-      <w:pPr>
-        <w:spacing w:line="480" w:lineRule="auto"/>
-        <w:rPr>
-          <w:rFonts w:ascii="Times New Roman" w:eastAsia="Times New Roman" w:hAnsi="Times New Roman" w:cs="Times New Roman"/>
-          <w:u w:val="single"/>
-        </w:rPr>
-      </w:pPr>
-      <w:proofErr w:type="spellStart"/>
-      <w:r>
-        <w:rPr>
-          <w:rFonts w:ascii="Times New Roman" w:eastAsia="Times New Roman" w:hAnsi="Times New Roman" w:cs="Times New Roman"/>
-        </w:rPr>
-        <w:t>Takes_class</w:t>
-      </w:r>
-      <w:proofErr w:type="spellEnd"/>
-      <w:r>
-        <w:rPr>
-          <w:rFonts w:ascii="Times New Roman" w:eastAsia="Times New Roman" w:hAnsi="Times New Roman" w:cs="Times New Roman"/>
-        </w:rPr>
-        <w:t xml:space="preserve"> </w:t>
-      </w:r>
-      <w:r>
-        <w:rPr>
-          <w:rFonts w:ascii="Times New Roman" w:eastAsia="Times New Roman" w:hAnsi="Times New Roman" w:cs="Times New Roman"/>
-        </w:rPr>
-        <w:t>(</w:t>
-      </w:r>
-      <w:r>
-        <w:rPr>
-          <w:rFonts w:ascii="Times New Roman" w:eastAsia="Times New Roman" w:hAnsi="Times New Roman" w:cs="Times New Roman"/>
-          <w:u w:val="single"/>
-        </w:rPr>
-        <w:t>email</w:t>
-      </w:r>
-      <w:r>
-        <w:rPr>
-          <w:rFonts w:ascii="Times New Roman" w:eastAsia="Times New Roman" w:hAnsi="Times New Roman" w:cs="Times New Roman"/>
-          <w:u w:val="single"/>
-        </w:rPr>
-        <w:t xml:space="preserve"> (Students)</w:t>
-      </w:r>
-      <w:r>
-        <w:rPr>
-          <w:rFonts w:ascii="Times New Roman" w:eastAsia="Times New Roman" w:hAnsi="Times New Roman" w:cs="Times New Roman"/>
-        </w:rPr>
-        <w:t xml:space="preserve">, </w:t>
-      </w:r>
-      <w:proofErr w:type="spellStart"/>
-      <w:r>
-        <w:rPr>
-          <w:rFonts w:ascii="Times New Roman" w:eastAsia="Times New Roman" w:hAnsi="Times New Roman" w:cs="Times New Roman"/>
-          <w:u w:val="single"/>
-        </w:rPr>
-        <w:t>class_name</w:t>
-      </w:r>
-      <w:proofErr w:type="spellEnd"/>
-      <w:r>
-        <w:rPr>
-          <w:rFonts w:ascii="Times New Roman" w:eastAsia="Times New Roman" w:hAnsi="Times New Roman" w:cs="Times New Roman"/>
-          <w:u w:val="single"/>
-        </w:rPr>
-        <w:t>)</w:t>
-      </w:r>
-    </w:p>
-    <w:p>
-      <w:pPr>
-        <w:spacing w:line="480" w:lineRule="auto"/>
-        <w:rPr>
-          <w:rFonts w:ascii="Times New Roman" w:eastAsia="Times New Roman" w:hAnsi="Times New Roman" w:cs="Times New Roman"/>
-        </w:rPr>
-      </w:pPr>
-      <w:proofErr w:type="spellStart"/>
-      <w:r>
-        <w:rPr>
-          <w:rFonts w:ascii="Times New Roman" w:eastAsia="Times New Roman" w:hAnsi="Times New Roman" w:cs="Times New Roman"/>
-        </w:rPr>
-        <w:t>MemberOf_club</w:t>
-      </w:r>
-      <w:proofErr w:type="spellEnd"/>
-      <w:r>
-        <w:rPr>
-          <w:rFonts w:ascii="Times New Roman" w:eastAsia="Times New Roman" w:hAnsi="Times New Roman" w:cs="Times New Roman"/>
-        </w:rPr>
-        <w:t xml:space="preserve"> (</w:t>
-      </w:r>
-      <w:r>
-        <w:rPr>
-          <w:rFonts w:ascii="Times New Roman" w:eastAsia="Times New Roman" w:hAnsi="Times New Roman" w:cs="Times New Roman"/>
-          <w:u w:val="single"/>
-        </w:rPr>
-        <w:t>email</w:t>
-      </w:r>
-      <w:r>
-        <w:rPr>
-          <w:rFonts w:ascii="Times New Roman" w:eastAsia="Times New Roman" w:hAnsi="Times New Roman" w:cs="Times New Roman"/>
-          <w:u w:val="single"/>
-        </w:rPr>
-        <w:t xml:space="preserve"> (Students)</w:t>
-      </w:r>
-      <w:r>
-        <w:rPr>
-          <w:rFonts w:ascii="Times New Roman" w:eastAsia="Times New Roman" w:hAnsi="Times New Roman" w:cs="Times New Roman"/>
-        </w:rPr>
-        <w:t xml:space="preserve">, </w:t>
-      </w:r>
-      <w:proofErr w:type="spellStart"/>
-      <w:r>
-        <w:rPr>
-          <w:rFonts w:ascii="Times New Roman" w:eastAsia="Times New Roman" w:hAnsi="Times New Roman" w:cs="Times New Roman"/>
-          <w:u w:val="single"/>
-        </w:rPr>
-        <w:t>club_name</w:t>
-      </w:r>
-      <w:proofErr w:type="spellEnd"/>
-      <w:r>
-        <w:rPr>
-          <w:rFonts w:ascii="Times New Roman" w:eastAsia="Times New Roman" w:hAnsi="Times New Roman" w:cs="Times New Roman"/>
-        </w:rPr>
-        <w:t>)</w:t>
-      </w:r>
-    </w:p>
-    <w:p>
-      <w:pPr>
-        <w:spacing w:line="480" w:lineRule="auto"/>
-        <w:rPr>
-          <w:rFonts w:ascii="Times New Roman" w:eastAsia="Times New Roman" w:hAnsi="Times New Roman" w:cs="Times New Roman"/>
-          <w:u w:val="single"/>
-        </w:rPr>
-      </w:pPr>
-      <w:proofErr w:type="spellStart"/>
-      <w:r>
-        <w:rPr>
-          <w:rFonts w:ascii="Times New Roman" w:eastAsia="Times New Roman" w:hAnsi="Times New Roman" w:cs="Times New Roman"/>
-        </w:rPr>
-        <w:t>Teaches_class</w:t>
-      </w:r>
-      <w:proofErr w:type="spellEnd"/>
-      <w:r>
-        <w:rPr>
-          <w:rFonts w:ascii="Times New Roman" w:eastAsia="Times New Roman" w:hAnsi="Times New Roman" w:cs="Times New Roman"/>
-        </w:rPr>
-        <w:t xml:space="preserve"> (</w:t>
-      </w:r>
-      <w:proofErr w:type="spellStart"/>
-      <w:r>
-        <w:rPr>
-          <w:rFonts w:ascii="Times New Roman" w:eastAsia="Times New Roman" w:hAnsi="Times New Roman" w:cs="Times New Roman"/>
-          <w:u w:val="single"/>
-        </w:rPr>
-        <w:t>class_name</w:t>
-      </w:r>
-      <w:proofErr w:type="spellEnd"/>
-      <w:r>
-        <w:rPr>
-          <w:rFonts w:ascii="Times New Roman" w:eastAsia="Times New Roman" w:hAnsi="Times New Roman" w:cs="Times New Roman"/>
-        </w:rPr>
-        <w:t xml:space="preserve">, </w:t>
-      </w:r>
-      <w:r>
-        <w:rPr>
-          <w:rFonts w:ascii="Times New Roman" w:eastAsia="Times New Roman" w:hAnsi="Times New Roman" w:cs="Times New Roman"/>
-          <w:u w:val="single"/>
-        </w:rPr>
-        <w:t>email (Teacher))</w:t>
-      </w:r>
-    </w:p>
-    <w:p>
-      <w:pPr>
-        <w:spacing w:line="480" w:lineRule="auto"/>
-        <w:rPr>
-          <w:rFonts w:ascii="Times New Roman" w:eastAsia="Times New Roman" w:hAnsi="Times New Roman" w:cs="Times New Roman"/>
-        </w:rPr>
-      </w:pPr>
-      <w:proofErr w:type="spellStart"/>
-      <w:r>
-        <w:rPr>
-          <w:rFonts w:ascii="Times New Roman" w:eastAsia="Times New Roman" w:hAnsi="Times New Roman" w:cs="Times New Roman"/>
-        </w:rPr>
-        <w:t>Sponsors_club</w:t>
-      </w:r>
-      <w:proofErr w:type="spellEnd"/>
-      <w:r>
-        <w:rPr>
-          <w:rFonts w:ascii="Times New Roman" w:eastAsia="Times New Roman" w:hAnsi="Times New Roman" w:cs="Times New Roman"/>
-        </w:rPr>
-        <w:t xml:space="preserve"> (</w:t>
-      </w:r>
-      <w:r>
-        <w:rPr>
-          <w:rFonts w:ascii="Times New Roman" w:eastAsia="Times New Roman" w:hAnsi="Times New Roman" w:cs="Times New Roman"/>
-          <w:u w:val="single"/>
-        </w:rPr>
-        <w:t>email (Teacher)</w:t>
-      </w:r>
-      <w:r>
-        <w:rPr>
-          <w:rFonts w:ascii="Times New Roman" w:eastAsia="Times New Roman" w:hAnsi="Times New Roman" w:cs="Times New Roman"/>
-        </w:rPr>
-        <w:t xml:space="preserve">, </w:t>
-      </w:r>
-      <w:proofErr w:type="spellStart"/>
-      <w:r>
-        <w:rPr>
-          <w:rFonts w:ascii="Times New Roman" w:eastAsia="Times New Roman" w:hAnsi="Times New Roman" w:cs="Times New Roman"/>
-          <w:u w:val="single"/>
-        </w:rPr>
-        <w:t>club_name</w:t>
-      </w:r>
-      <w:proofErr w:type="spellEnd"/>
-      <w:r>
-        <w:rPr>
-          <w:rFonts w:ascii="Times New Roman" w:eastAsia="Times New Roman" w:hAnsi="Times New Roman" w:cs="Times New Roman"/>
-        </w:rPr>
-        <w:t>)</w:t>
+        <w:rPr>
+          <w:rFonts w:ascii="Times New Roman" w:eastAsia="Times New Roman" w:hAnsi="Times New Roman" w:cs="Times New Roman"/>
+        </w:rPr>
+      </w:pPr>
+      <w:r>
+        <w:rPr>
+          <w:rFonts w:ascii="Times New Roman" w:eastAsia="Times New Roman" w:hAnsi="Times New Roman" w:cs="Times New Roman"/>
+        </w:rPr>
+        <w:br w:type="page"/>
       </w:r>
     </w:p>
     <w:p>
@@ -1469,6 +1299,7 @@
           <w:b/>
         </w:rPr>
       </w:pPr>
+      <w:commentRangeStart w:id="3"/>
       <w:r>
         <w:rPr>
           <w:rFonts w:ascii="Times New Roman" w:eastAsia="Times New Roman" w:hAnsi="Times New Roman" w:cs="Times New Roman"/>
@@ -1546,7 +1377,6 @@
         <w:rPr>
           <w:rFonts w:ascii="Times New Roman" w:eastAsia="Times New Roman" w:hAnsi="Times New Roman" w:cs="Times New Roman"/>
         </w:rPr>
-        <w:lastRenderedPageBreak/>
         <w:t xml:space="preserve">• Proof that your database is in Third Normal Form (5%) </w:t>
       </w:r>
     </w:p>
@@ -1562,6 +1392,13 @@
           <w:rFonts w:ascii="Times New Roman" w:eastAsia="Times New Roman" w:hAnsi="Times New Roman" w:cs="Times New Roman"/>
         </w:rPr>
         <w:t xml:space="preserve">- Take your tables and perform the tests we went over in class. Be thorough. Do NOT skip steps. </w:t>
+      </w:r>
+      <w:commentRangeEnd w:id="3"/>
+      <w:r>
+        <w:rPr>
+          <w:rStyle w:val="CommentReference"/>
+        </w:rPr>
+        <w:commentReference w:id="3"/>
       </w:r>
     </w:p>
     <w:p>
@@ -1626,7 +1463,7 @@
         </w:rPr>
         <w:tab/>
       </w:r>
-      <w:commentRangeStart w:id="1"/>
+      <w:commentRangeStart w:id="4"/>
       <w:r>
         <w:rPr>
           <w:rFonts w:ascii="Times New Roman" w:eastAsia="Times New Roman" w:hAnsi="Times New Roman" w:cs="Times New Roman"/>
@@ -1792,21 +1629,7 @@
         <w:rPr>
           <w:rFonts w:ascii="Times New Roman" w:eastAsia="Times New Roman" w:hAnsi="Times New Roman" w:cs="Times New Roman"/>
         </w:rPr>
-        <w:t xml:space="preserve">Next, we logged in as a parent and made sure we could only see the GPA of our kids and none of the </w:t>
-      </w:r>
-      <w:proofErr w:type="spellStart"/>
-      <w:r>
-        <w:rPr>
-          <w:rFonts w:ascii="Times New Roman" w:eastAsia="Times New Roman" w:hAnsi="Times New Roman" w:cs="Times New Roman"/>
-        </w:rPr>
-        <w:t>teachers</w:t>
-      </w:r>
-      <w:proofErr w:type="spellEnd"/>
-      <w:r>
-        <w:rPr>
-          <w:rFonts w:ascii="Times New Roman" w:eastAsia="Times New Roman" w:hAnsi="Times New Roman" w:cs="Times New Roman"/>
-        </w:rPr>
-        <w:t xml:space="preserve"> salaries. </w:t>
+        <w:t xml:space="preserve">Next, we logged in as a parent and made sure we could only see the GPA of our kids and none of the teachers salaries. </w:t>
       </w:r>
       <w:r>
         <w:rPr>
@@ -1895,12 +1718,27 @@
         </w:rPr>
         <w:t xml:space="preserve">Then, we tried logging out as a user to make sure it was possible and actually logged us off the website (didn’t allow us to view anything anymore). </w:t>
       </w:r>
-      <w:commentRangeEnd w:id="1"/>
+      <w:commentRangeEnd w:id="4"/>
       <w:r>
         <w:rPr>
           <w:rStyle w:val="CommentReference"/>
         </w:rPr>
-        <w:commentReference w:id="1"/>
+        <w:commentReference w:id="4"/>
+      </w:r>
+    </w:p>
+    <w:p>
+      <w:pPr>
+        <w:rPr>
+          <w:rFonts w:ascii="Times New Roman" w:eastAsia="Times New Roman" w:hAnsi="Times New Roman" w:cs="Times New Roman"/>
+          <w:b/>
+        </w:rPr>
+      </w:pPr>
+      <w:r>
+        <w:rPr>
+          <w:rFonts w:ascii="Times New Roman" w:eastAsia="Times New Roman" w:hAnsi="Times New Roman" w:cs="Times New Roman"/>
+          <w:b/>
+        </w:rPr>
+        <w:br w:type="page"/>
       </w:r>
     </w:p>
     <w:p>
@@ -1916,6 +1754,7 @@
           <w:rFonts w:ascii="Times New Roman" w:eastAsia="Times New Roman" w:hAnsi="Times New Roman" w:cs="Times New Roman"/>
           <w:b/>
         </w:rPr>
+        <w:lastRenderedPageBreak/>
         <w:t>Sample Data and Queries</w:t>
       </w:r>
     </w:p>
@@ -1942,219 +1781,960 @@
         <w:t>People search queries first and last name from parents, teachers, and students</w:t>
       </w:r>
     </w:p>
-    <w:p>
-      <w:pPr>
-        <w:spacing w:line="480" w:lineRule="auto"/>
-        <w:rPr>
-          <w:rFonts w:ascii="Times New Roman" w:eastAsia="Times New Roman" w:hAnsi="Times New Roman" w:cs="Times New Roman"/>
-        </w:rPr>
-      </w:pPr>
-      <w:r>
-        <w:rPr>
-          <w:rFonts w:ascii="Times New Roman" w:eastAsia="Times New Roman" w:hAnsi="Times New Roman" w:cs="Times New Roman"/>
-        </w:rPr>
-        <w:t xml:space="preserve">QUERY: </w:t>
-      </w:r>
-      <w:r>
-        <w:rPr>
-          <w:rFonts w:ascii="Times New Roman" w:eastAsia="Times New Roman" w:hAnsi="Times New Roman" w:cs="Times New Roman"/>
-        </w:rPr>
-        <w:t xml:space="preserve">(select </w:t>
-      </w:r>
-      <w:proofErr w:type="spellStart"/>
-      <w:r>
-        <w:rPr>
-          <w:rFonts w:ascii="Times New Roman" w:eastAsia="Times New Roman" w:hAnsi="Times New Roman" w:cs="Times New Roman"/>
-        </w:rPr>
-        <w:t>f_name</w:t>
-      </w:r>
-      <w:proofErr w:type="spellEnd"/>
-      <w:r>
-        <w:rPr>
-          <w:rFonts w:ascii="Times New Roman" w:eastAsia="Times New Roman" w:hAnsi="Times New Roman" w:cs="Times New Roman"/>
-        </w:rPr>
-        <w:t xml:space="preserve">, </w:t>
-      </w:r>
-      <w:proofErr w:type="spellStart"/>
-      <w:r>
-        <w:rPr>
-          <w:rFonts w:ascii="Times New Roman" w:eastAsia="Times New Roman" w:hAnsi="Times New Roman" w:cs="Times New Roman"/>
-        </w:rPr>
-        <w:t>l_name</w:t>
-      </w:r>
-      <w:proofErr w:type="spellEnd"/>
-      <w:r>
-        <w:rPr>
-          <w:rFonts w:ascii="Times New Roman" w:eastAsia="Times New Roman" w:hAnsi="Times New Roman" w:cs="Times New Roman"/>
-        </w:rPr>
-        <w:t xml:space="preserve"> from Parent where </w:t>
-      </w:r>
-      <w:proofErr w:type="spellStart"/>
-      <w:r>
-        <w:rPr>
-          <w:rFonts w:ascii="Times New Roman" w:eastAsia="Times New Roman" w:hAnsi="Times New Roman" w:cs="Times New Roman"/>
-        </w:rPr>
-        <w:t>f_name</w:t>
-      </w:r>
-      <w:proofErr w:type="spellEnd"/>
-      <w:r>
-        <w:rPr>
-          <w:rFonts w:ascii="Times New Roman" w:eastAsia="Times New Roman" w:hAnsi="Times New Roman" w:cs="Times New Roman"/>
-        </w:rPr>
-        <w:t xml:space="preserve"> like ? or </w:t>
-      </w:r>
-      <w:proofErr w:type="spellStart"/>
-      <w:r>
-        <w:rPr>
-          <w:rFonts w:ascii="Times New Roman" w:eastAsia="Times New Roman" w:hAnsi="Times New Roman" w:cs="Times New Roman"/>
-        </w:rPr>
-        <w:t>l_name</w:t>
-      </w:r>
-      <w:proofErr w:type="spellEnd"/>
-      <w:r>
-        <w:rPr>
-          <w:rFonts w:ascii="Times New Roman" w:eastAsia="Times New Roman" w:hAnsi="Times New Roman" w:cs="Times New Roman"/>
-        </w:rPr>
-        <w:t xml:space="preserve"> like ?) UNION (select </w:t>
-      </w:r>
-      <w:proofErr w:type="spellStart"/>
-      <w:r>
-        <w:rPr>
-          <w:rFonts w:ascii="Times New Roman" w:eastAsia="Times New Roman" w:hAnsi="Times New Roman" w:cs="Times New Roman"/>
-        </w:rPr>
-        <w:t>f_name</w:t>
-      </w:r>
-      <w:proofErr w:type="spellEnd"/>
-      <w:r>
-        <w:rPr>
-          <w:rFonts w:ascii="Times New Roman" w:eastAsia="Times New Roman" w:hAnsi="Times New Roman" w:cs="Times New Roman"/>
-        </w:rPr>
-        <w:t xml:space="preserve">, </w:t>
-      </w:r>
-      <w:proofErr w:type="spellStart"/>
-      <w:r>
-        <w:rPr>
-          <w:rFonts w:ascii="Times New Roman" w:eastAsia="Times New Roman" w:hAnsi="Times New Roman" w:cs="Times New Roman"/>
-        </w:rPr>
-        <w:t>l_name</w:t>
-      </w:r>
-      <w:proofErr w:type="spellEnd"/>
-      <w:r>
-        <w:rPr>
-          <w:rFonts w:ascii="Times New Roman" w:eastAsia="Times New Roman" w:hAnsi="Times New Roman" w:cs="Times New Roman"/>
-        </w:rPr>
-        <w:t xml:space="preserve"> from Teachers where </w:t>
-      </w:r>
-      <w:proofErr w:type="spellStart"/>
-      <w:r>
-        <w:rPr>
-          <w:rFonts w:ascii="Times New Roman" w:eastAsia="Times New Roman" w:hAnsi="Times New Roman" w:cs="Times New Roman"/>
-        </w:rPr>
-        <w:t>f_name</w:t>
-      </w:r>
-      <w:proofErr w:type="spellEnd"/>
-      <w:r>
-        <w:rPr>
-          <w:rFonts w:ascii="Times New Roman" w:eastAsia="Times New Roman" w:hAnsi="Times New Roman" w:cs="Times New Roman"/>
-        </w:rPr>
-        <w:t xml:space="preserve"> like ? or </w:t>
-      </w:r>
-      <w:proofErr w:type="spellStart"/>
-      <w:r>
-        <w:rPr>
-          <w:rFonts w:ascii="Times New Roman" w:eastAsia="Times New Roman" w:hAnsi="Times New Roman" w:cs="Times New Roman"/>
-        </w:rPr>
-        <w:t>l_name</w:t>
-      </w:r>
-      <w:proofErr w:type="spellEnd"/>
-      <w:r>
-        <w:rPr>
-          <w:rFonts w:ascii="Times New Roman" w:eastAsia="Times New Roman" w:hAnsi="Times New Roman" w:cs="Times New Roman"/>
-        </w:rPr>
-        <w:t xml:space="preserve"> like ?) UNION (select </w:t>
-      </w:r>
-      <w:proofErr w:type="spellStart"/>
-      <w:r>
-        <w:rPr>
-          <w:rFonts w:ascii="Times New Roman" w:eastAsia="Times New Roman" w:hAnsi="Times New Roman" w:cs="Times New Roman"/>
-        </w:rPr>
-        <w:t>f_name</w:t>
-      </w:r>
-      <w:proofErr w:type="spellEnd"/>
-      <w:r>
-        <w:rPr>
-          <w:rFonts w:ascii="Times New Roman" w:eastAsia="Times New Roman" w:hAnsi="Times New Roman" w:cs="Times New Roman"/>
-        </w:rPr>
-        <w:t xml:space="preserve">, </w:t>
-      </w:r>
-      <w:proofErr w:type="spellStart"/>
-      <w:r>
-        <w:rPr>
-          <w:rFonts w:ascii="Times New Roman" w:eastAsia="Times New Roman" w:hAnsi="Times New Roman" w:cs="Times New Roman"/>
-        </w:rPr>
-        <w:t>l_name</w:t>
-      </w:r>
-      <w:proofErr w:type="spellEnd"/>
-      <w:r>
-        <w:rPr>
-          <w:rFonts w:ascii="Times New Roman" w:eastAsia="Times New Roman" w:hAnsi="Times New Roman" w:cs="Times New Roman"/>
-        </w:rPr>
-        <w:t xml:space="preserve"> from Students where </w:t>
-      </w:r>
-      <w:proofErr w:type="spellStart"/>
-      <w:r>
-        <w:rPr>
-          <w:rFonts w:ascii="Times New Roman" w:eastAsia="Times New Roman" w:hAnsi="Times New Roman" w:cs="Times New Roman"/>
-        </w:rPr>
-        <w:t>f_name</w:t>
-      </w:r>
-      <w:proofErr w:type="spellEnd"/>
-      <w:r>
-        <w:rPr>
-          <w:rFonts w:ascii="Times New Roman" w:eastAsia="Times New Roman" w:hAnsi="Times New Roman" w:cs="Times New Roman"/>
-        </w:rPr>
-        <w:t xml:space="preserve"> like ? or </w:t>
-      </w:r>
-      <w:proofErr w:type="spellStart"/>
-      <w:r>
-        <w:rPr>
-          <w:rFonts w:ascii="Times New Roman" w:eastAsia="Times New Roman" w:hAnsi="Times New Roman" w:cs="Times New Roman"/>
-        </w:rPr>
-        <w:t>l_name</w:t>
-      </w:r>
-      <w:proofErr w:type="spellEnd"/>
-      <w:r>
-        <w:rPr>
-          <w:rFonts w:ascii="Times New Roman" w:eastAsia="Times New Roman" w:hAnsi="Times New Roman" w:cs="Times New Roman"/>
-        </w:rPr>
-        <w:t xml:space="preserve"> like ?)</w:t>
-      </w:r>
-    </w:p>
-    <w:p>
-      <w:pPr>
-        <w:spacing w:line="480" w:lineRule="auto"/>
-        <w:rPr>
-          <w:rFonts w:ascii="Times New Roman" w:eastAsia="Times New Roman" w:hAnsi="Times New Roman" w:cs="Times New Roman"/>
-        </w:rPr>
-      </w:pPr>
-    </w:p>
-    <w:p>
-      <w:pPr>
-        <w:spacing w:line="480" w:lineRule="auto"/>
-        <w:rPr>
-          <w:rFonts w:ascii="Times New Roman" w:eastAsia="Times New Roman" w:hAnsi="Times New Roman" w:cs="Times New Roman"/>
-        </w:rPr>
-      </w:pPr>
-      <w:r>
-        <w:rPr>
-          <w:rFonts w:ascii="Times New Roman" w:eastAsia="Times New Roman" w:hAnsi="Times New Roman" w:cs="Times New Roman"/>
-        </w:rPr>
-        <w:t xml:space="preserve">RESULT: </w:t>
-      </w:r>
-    </w:p>
-    <w:p>
-      <w:pPr>
-        <w:spacing w:line="480" w:lineRule="auto"/>
+    <w:tbl>
+      <w:tblPr>
+        <w:tblStyle w:val="TableGrid"/>
+        <w:tblW w:w="0" w:type="auto"/>
+        <w:tblLook w:val="04A0" w:firstRow="1" w:lastRow="0" w:firstColumn="1" w:lastColumn="0" w:noHBand="0" w:noVBand="1"/>
+      </w:tblPr>
+      <w:tblGrid>
+        <w:gridCol w:w="895"/>
+        <w:gridCol w:w="8455"/>
+      </w:tblGrid>
+      <w:tr>
+        <w:tc>
+          <w:tcPr>
+            <w:tcW w:w="895" w:type="dxa"/>
+          </w:tcPr>
+          <w:p>
+            <w:pPr>
+              <w:spacing w:line="480" w:lineRule="auto"/>
+              <w:rPr>
+                <w:rFonts w:ascii="Times New Roman" w:eastAsia="Times New Roman" w:hAnsi="Times New Roman" w:cs="Times New Roman"/>
+              </w:rPr>
+            </w:pPr>
+            <w:r>
+              <w:rPr>
+                <w:rFonts w:ascii="Times New Roman" w:eastAsia="Times New Roman" w:hAnsi="Times New Roman" w:cs="Times New Roman"/>
+              </w:rPr>
+              <w:t>Query</w:t>
+            </w:r>
+          </w:p>
+        </w:tc>
+        <w:tc>
+          <w:tcPr>
+            <w:tcW w:w="8455" w:type="dxa"/>
+          </w:tcPr>
+          <w:p>
+            <w:pPr>
+              <w:spacing w:line="480" w:lineRule="auto"/>
+              <w:rPr>
+                <w:rFonts w:ascii="Times New Roman" w:eastAsia="Times New Roman" w:hAnsi="Times New Roman" w:cs="Times New Roman"/>
+              </w:rPr>
+            </w:pPr>
+            <w:r>
+              <w:rPr>
+                <w:rFonts w:ascii="Times New Roman" w:eastAsia="Times New Roman" w:hAnsi="Times New Roman" w:cs="Times New Roman"/>
+              </w:rPr>
+              <w:t>“ar”</w:t>
+            </w:r>
+          </w:p>
+          <w:p>
+            <w:pPr>
+              <w:spacing w:line="480" w:lineRule="auto"/>
+              <w:rPr>
+                <w:rFonts w:ascii="Times New Roman" w:eastAsia="Times New Roman" w:hAnsi="Times New Roman" w:cs="Times New Roman"/>
+              </w:rPr>
+            </w:pPr>
+          </w:p>
+        </w:tc>
+      </w:tr>
+      <w:tr>
+        <w:tc>
+          <w:tcPr>
+            <w:tcW w:w="895" w:type="dxa"/>
+          </w:tcPr>
+          <w:p>
+            <w:pPr>
+              <w:spacing w:line="480" w:lineRule="auto"/>
+              <w:rPr>
+                <w:rFonts w:ascii="Times New Roman" w:eastAsia="Times New Roman" w:hAnsi="Times New Roman" w:cs="Times New Roman"/>
+              </w:rPr>
+            </w:pPr>
+            <w:r>
+              <w:rPr>
+                <w:rFonts w:ascii="Times New Roman" w:eastAsia="Times New Roman" w:hAnsi="Times New Roman" w:cs="Times New Roman"/>
+              </w:rPr>
+              <w:t>SQL</w:t>
+            </w:r>
+          </w:p>
+        </w:tc>
+        <w:tc>
+          <w:tcPr>
+            <w:tcW w:w="8455" w:type="dxa"/>
+          </w:tcPr>
+          <w:p>
+            <w:pPr>
+              <w:spacing w:line="480" w:lineRule="auto"/>
+              <w:rPr>
+                <w:rFonts w:ascii="Times New Roman" w:eastAsia="Times New Roman" w:hAnsi="Times New Roman" w:cs="Times New Roman"/>
+              </w:rPr>
+            </w:pPr>
+            <w:r>
+              <w:rPr>
+                <w:rFonts w:ascii="Times New Roman" w:eastAsia="Times New Roman" w:hAnsi="Times New Roman" w:cs="Times New Roman"/>
+              </w:rPr>
+              <w:t>(</w:t>
+            </w:r>
+            <w:r>
+              <w:rPr>
+                <w:rFonts w:ascii="Times New Roman" w:eastAsia="Times New Roman" w:hAnsi="Times New Roman" w:cs="Times New Roman"/>
+              </w:rPr>
+              <w:t>SELECT</w:t>
+            </w:r>
+            <w:r>
+              <w:rPr>
+                <w:rFonts w:ascii="Times New Roman" w:eastAsia="Times New Roman" w:hAnsi="Times New Roman" w:cs="Times New Roman"/>
+              </w:rPr>
+              <w:t xml:space="preserve"> f_name, l_name </w:t>
+            </w:r>
+            <w:r>
+              <w:rPr>
+                <w:rFonts w:ascii="Times New Roman" w:eastAsia="Times New Roman" w:hAnsi="Times New Roman" w:cs="Times New Roman"/>
+              </w:rPr>
+              <w:t>FROM Parent WHERE f_name LIKE ? OR</w:t>
+            </w:r>
+            <w:r>
+              <w:rPr>
+                <w:rFonts w:ascii="Times New Roman" w:eastAsia="Times New Roman" w:hAnsi="Times New Roman" w:cs="Times New Roman"/>
+              </w:rPr>
+              <w:t xml:space="preserve"> l_name like ?) UNION (</w:t>
+            </w:r>
+            <w:r>
+              <w:rPr>
+                <w:rFonts w:ascii="Times New Roman" w:eastAsia="Times New Roman" w:hAnsi="Times New Roman" w:cs="Times New Roman"/>
+              </w:rPr>
+              <w:t>SELECT</w:t>
+            </w:r>
+            <w:r>
+              <w:rPr>
+                <w:rFonts w:ascii="Times New Roman" w:eastAsia="Times New Roman" w:hAnsi="Times New Roman" w:cs="Times New Roman"/>
+              </w:rPr>
+              <w:t xml:space="preserve"> </w:t>
+            </w:r>
+            <w:r>
+              <w:rPr>
+                <w:rFonts w:ascii="Times New Roman" w:eastAsia="Times New Roman" w:hAnsi="Times New Roman" w:cs="Times New Roman"/>
+              </w:rPr>
+              <w:t xml:space="preserve">f_name, l_name FROM Teachers WHERE </w:t>
+            </w:r>
+            <w:r>
+              <w:rPr>
+                <w:rFonts w:ascii="Times New Roman" w:eastAsia="Times New Roman" w:hAnsi="Times New Roman" w:cs="Times New Roman"/>
+              </w:rPr>
+              <w:t xml:space="preserve">f_name </w:t>
+            </w:r>
+            <w:r>
+              <w:rPr>
+                <w:rFonts w:ascii="Times New Roman" w:eastAsia="Times New Roman" w:hAnsi="Times New Roman" w:cs="Times New Roman"/>
+              </w:rPr>
+              <w:t>LIKE ? OR</w:t>
+            </w:r>
+            <w:r>
+              <w:rPr>
+                <w:rFonts w:ascii="Times New Roman" w:eastAsia="Times New Roman" w:hAnsi="Times New Roman" w:cs="Times New Roman"/>
+              </w:rPr>
+              <w:t xml:space="preserve"> l_name </w:t>
+            </w:r>
+            <w:r>
+              <w:rPr>
+                <w:rFonts w:ascii="Times New Roman" w:eastAsia="Times New Roman" w:hAnsi="Times New Roman" w:cs="Times New Roman"/>
+              </w:rPr>
+              <w:t>LIKE</w:t>
+            </w:r>
+            <w:r>
+              <w:rPr>
+                <w:rFonts w:ascii="Times New Roman" w:eastAsia="Times New Roman" w:hAnsi="Times New Roman" w:cs="Times New Roman"/>
+              </w:rPr>
+              <w:t xml:space="preserve"> ?) UNION (</w:t>
+            </w:r>
+            <w:r>
+              <w:rPr>
+                <w:rFonts w:ascii="Times New Roman" w:eastAsia="Times New Roman" w:hAnsi="Times New Roman" w:cs="Times New Roman"/>
+              </w:rPr>
+              <w:t>SELECT</w:t>
+            </w:r>
+            <w:r>
+              <w:rPr>
+                <w:rFonts w:ascii="Times New Roman" w:eastAsia="Times New Roman" w:hAnsi="Times New Roman" w:cs="Times New Roman"/>
+              </w:rPr>
+              <w:t xml:space="preserve"> f_name, l_name </w:t>
+            </w:r>
+            <w:r>
+              <w:rPr>
+                <w:rFonts w:ascii="Times New Roman" w:eastAsia="Times New Roman" w:hAnsi="Times New Roman" w:cs="Times New Roman"/>
+              </w:rPr>
+              <w:t xml:space="preserve">FROM </w:t>
+            </w:r>
+            <w:r>
+              <w:rPr>
+                <w:rFonts w:ascii="Times New Roman" w:eastAsia="Times New Roman" w:hAnsi="Times New Roman" w:cs="Times New Roman"/>
+              </w:rPr>
+              <w:t xml:space="preserve">Students </w:t>
+            </w:r>
+            <w:r>
+              <w:rPr>
+                <w:rFonts w:ascii="Times New Roman" w:eastAsia="Times New Roman" w:hAnsi="Times New Roman" w:cs="Times New Roman"/>
+              </w:rPr>
+              <w:t>WHERE</w:t>
+            </w:r>
+            <w:r>
+              <w:rPr>
+                <w:rFonts w:ascii="Times New Roman" w:eastAsia="Times New Roman" w:hAnsi="Times New Roman" w:cs="Times New Roman"/>
+              </w:rPr>
+              <w:t xml:space="preserve"> f_name </w:t>
+            </w:r>
+            <w:r>
+              <w:rPr>
+                <w:rFonts w:ascii="Times New Roman" w:eastAsia="Times New Roman" w:hAnsi="Times New Roman" w:cs="Times New Roman"/>
+              </w:rPr>
+              <w:t xml:space="preserve">LIKE </w:t>
+            </w:r>
+            <w:r>
+              <w:rPr>
+                <w:rFonts w:ascii="Times New Roman" w:eastAsia="Times New Roman" w:hAnsi="Times New Roman" w:cs="Times New Roman"/>
+              </w:rPr>
+              <w:t xml:space="preserve">? </w:t>
+            </w:r>
+            <w:r>
+              <w:rPr>
+                <w:rFonts w:ascii="Times New Roman" w:eastAsia="Times New Roman" w:hAnsi="Times New Roman" w:cs="Times New Roman"/>
+              </w:rPr>
+              <w:t>OR</w:t>
+            </w:r>
+            <w:r>
+              <w:rPr>
+                <w:rFonts w:ascii="Times New Roman" w:eastAsia="Times New Roman" w:hAnsi="Times New Roman" w:cs="Times New Roman"/>
+              </w:rPr>
+              <w:t xml:space="preserve"> l_name LIKE</w:t>
+            </w:r>
+            <w:r>
+              <w:rPr>
+                <w:rFonts w:ascii="Times New Roman" w:eastAsia="Times New Roman" w:hAnsi="Times New Roman" w:cs="Times New Roman"/>
+              </w:rPr>
+              <w:t xml:space="preserve"> ?)</w:t>
+            </w:r>
+          </w:p>
+        </w:tc>
+      </w:tr>
+      <w:tr>
+        <w:tc>
+          <w:tcPr>
+            <w:tcW w:w="895" w:type="dxa"/>
+          </w:tcPr>
+          <w:p>
+            <w:pPr>
+              <w:spacing w:line="480" w:lineRule="auto"/>
+              <w:rPr>
+                <w:rFonts w:ascii="Times New Roman" w:eastAsia="Times New Roman" w:hAnsi="Times New Roman" w:cs="Times New Roman"/>
+              </w:rPr>
+            </w:pPr>
+            <w:r>
+              <w:rPr>
+                <w:rFonts w:ascii="Times New Roman" w:eastAsia="Times New Roman" w:hAnsi="Times New Roman" w:cs="Times New Roman"/>
+              </w:rPr>
+              <w:t>Result</w:t>
+            </w:r>
+          </w:p>
+        </w:tc>
+        <w:tc>
+          <w:tcPr>
+            <w:tcW w:w="8455" w:type="dxa"/>
+          </w:tcPr>
+          <w:p>
+            <w:pPr>
+              <w:spacing w:line="480" w:lineRule="auto"/>
+              <w:rPr>
+                <w:rFonts w:ascii="Times New Roman" w:eastAsia="Times New Roman" w:hAnsi="Times New Roman" w:cs="Times New Roman"/>
+              </w:rPr>
+            </w:pPr>
+            <w:r>
+              <w:rPr>
+                <w:rFonts w:ascii="Times New Roman" w:eastAsia="Times New Roman" w:hAnsi="Times New Roman" w:cs="Times New Roman"/>
+                <w:noProof/>
+              </w:rPr>
+              <w:drawing>
+                <wp:inline distT="0" distB="0" distL="0" distR="0" wp14:anchorId="310482FD" wp14:editId="0D31C3E2">
+                  <wp:extent cx="5132832" cy="3194312"/>
+                  <wp:effectExtent l="0" t="0" r="0" b="6350"/>
+                  <wp:docPr id="2" name="Picture 2"/>
+                  <wp:cNvGraphicFramePr>
+                    <a:graphicFrameLocks xmlns:a="http://schemas.openxmlformats.org/drawingml/2006/main" noChangeAspect="1"/>
+                  </wp:cNvGraphicFramePr>
+                  <a:graphic xmlns:a="http://schemas.openxmlformats.org/drawingml/2006/main">
+                    <a:graphicData uri="http://schemas.openxmlformats.org/drawingml/2006/picture">
+                      <pic:pic xmlns:pic="http://schemas.openxmlformats.org/drawingml/2006/picture">
+                        <pic:nvPicPr>
+                          <pic:cNvPr id="2" name="Screen Shot 2018-04-25 at 7.28.56 PM.png"/>
+                          <pic:cNvPicPr/>
+                        </pic:nvPicPr>
+                        <pic:blipFill>
+                          <a:blip r:embed="rId9">
+                            <a:extLst>
+                              <a:ext uri="{28A0092B-C50C-407E-A947-70E740481C1C}">
+                                <a14:useLocalDpi xmlns:a14="http://schemas.microsoft.com/office/drawing/2010/main" val="0"/>
+                              </a:ext>
+                            </a:extLst>
+                          </a:blip>
+                          <a:stretch>
+                            <a:fillRect/>
+                          </a:stretch>
+                        </pic:blipFill>
+                        <pic:spPr>
+                          <a:xfrm>
+                            <a:off x="0" y="0"/>
+                            <a:ext cx="5145839" cy="3202407"/>
+                          </a:xfrm>
+                          <a:prstGeom prst="rect">
+                            <a:avLst/>
+                          </a:prstGeom>
+                        </pic:spPr>
+                      </pic:pic>
+                    </a:graphicData>
+                  </a:graphic>
+                </wp:inline>
+              </w:drawing>
+            </w:r>
+          </w:p>
+        </w:tc>
+      </w:tr>
+    </w:tbl>
+    <w:p>
+      <w:pPr>
+        <w:spacing w:line="480" w:lineRule="auto"/>
+        <w:rPr>
+          <w:rFonts w:ascii="Times New Roman" w:eastAsia="Times New Roman" w:hAnsi="Times New Roman" w:cs="Times New Roman"/>
+        </w:rPr>
+      </w:pPr>
+    </w:p>
+    <w:p>
+      <w:pPr>
+        <w:spacing w:line="480" w:lineRule="auto"/>
+        <w:rPr>
+          <w:rFonts w:ascii="Times New Roman" w:eastAsia="Times New Roman" w:hAnsi="Times New Roman" w:cs="Times New Roman"/>
+          <w:i/>
+        </w:rPr>
+      </w:pPr>
+      <w:r>
+        <w:rPr>
+          <w:rFonts w:ascii="Times New Roman" w:eastAsia="Times New Roman" w:hAnsi="Times New Roman" w:cs="Times New Roman"/>
+          <w:i/>
+        </w:rPr>
+        <w:t xml:space="preserve">2. Add student </w:t>
+      </w:r>
+    </w:p>
+    <w:tbl>
+      <w:tblPr>
+        <w:tblStyle w:val="TableGrid"/>
+        <w:tblW w:w="0" w:type="auto"/>
+        <w:tblInd w:w="-5" w:type="dxa"/>
+        <w:tblLook w:val="04A0" w:firstRow="1" w:lastRow="0" w:firstColumn="1" w:lastColumn="0" w:noHBand="0" w:noVBand="1"/>
+      </w:tblPr>
+      <w:tblGrid>
+        <w:gridCol w:w="900"/>
+        <w:gridCol w:w="8455"/>
+      </w:tblGrid>
+      <w:tr>
+        <w:tc>
+          <w:tcPr>
+            <w:tcW w:w="900" w:type="dxa"/>
+          </w:tcPr>
+          <w:p>
+            <w:pPr>
+              <w:spacing w:line="480" w:lineRule="auto"/>
+              <w:rPr>
+                <w:rFonts w:ascii="Times New Roman" w:eastAsia="Times New Roman" w:hAnsi="Times New Roman" w:cs="Times New Roman"/>
+              </w:rPr>
+            </w:pPr>
+            <w:r>
+              <w:rPr>
+                <w:rFonts w:ascii="Times New Roman" w:eastAsia="Times New Roman" w:hAnsi="Times New Roman" w:cs="Times New Roman"/>
+              </w:rPr>
+              <w:t>Query</w:t>
+            </w:r>
+          </w:p>
+        </w:tc>
+        <w:tc>
+          <w:tcPr>
+            <w:tcW w:w="8455" w:type="dxa"/>
+          </w:tcPr>
+          <w:p>
+            <w:pPr>
+              <w:spacing w:line="480" w:lineRule="auto"/>
+              <w:rPr>
+                <w:rFonts w:ascii="Times New Roman" w:eastAsia="Times New Roman" w:hAnsi="Times New Roman" w:cs="Times New Roman"/>
+              </w:rPr>
+            </w:pPr>
+            <w:r>
+              <w:rPr>
+                <w:rFonts w:ascii="Times New Roman" w:eastAsia="Times New Roman" w:hAnsi="Times New Roman" w:cs="Times New Roman"/>
+              </w:rPr>
+              <w:t xml:space="preserve">First Name: “test”, </w:t>
+            </w:r>
+          </w:p>
+          <w:p>
+            <w:pPr>
+              <w:spacing w:line="480" w:lineRule="auto"/>
+              <w:rPr>
+                <w:rFonts w:ascii="Times New Roman" w:eastAsia="Times New Roman" w:hAnsi="Times New Roman" w:cs="Times New Roman"/>
+              </w:rPr>
+            </w:pPr>
+            <w:r>
+              <w:rPr>
+                <w:rFonts w:ascii="Times New Roman" w:eastAsia="Times New Roman" w:hAnsi="Times New Roman" w:cs="Times New Roman"/>
+              </w:rPr>
+              <w:t xml:space="preserve">Last Name: “test”, </w:t>
+            </w:r>
+          </w:p>
+          <w:p>
+            <w:pPr>
+              <w:spacing w:line="480" w:lineRule="auto"/>
+              <w:rPr>
+                <w:rFonts w:ascii="Times New Roman" w:eastAsia="Times New Roman" w:hAnsi="Times New Roman" w:cs="Times New Roman"/>
+              </w:rPr>
+            </w:pPr>
+            <w:r>
+              <w:rPr>
+                <w:rFonts w:ascii="Times New Roman" w:eastAsia="Times New Roman" w:hAnsi="Times New Roman" w:cs="Times New Roman"/>
+              </w:rPr>
+              <w:t xml:space="preserve">Email: </w:t>
+            </w:r>
+            <w:hyperlink r:id="rId10" w:history="1">
+              <w:r>
+                <w:rPr>
+                  <w:rStyle w:val="Hyperlink"/>
+                  <w:rFonts w:ascii="Times New Roman" w:eastAsia="Times New Roman" w:hAnsi="Times New Roman" w:cs="Times New Roman"/>
+                </w:rPr>
+                <w:t>test@test.com</w:t>
+              </w:r>
+            </w:hyperlink>
+            <w:r>
+              <w:rPr>
+                <w:rFonts w:ascii="Times New Roman" w:eastAsia="Times New Roman" w:hAnsi="Times New Roman" w:cs="Times New Roman"/>
+              </w:rPr>
+              <w:t xml:space="preserve">, </w:t>
+            </w:r>
+          </w:p>
+          <w:p>
+            <w:pPr>
+              <w:spacing w:line="480" w:lineRule="auto"/>
+              <w:rPr>
+                <w:rFonts w:ascii="Times New Roman" w:eastAsia="Times New Roman" w:hAnsi="Times New Roman" w:cs="Times New Roman"/>
+              </w:rPr>
+            </w:pPr>
+            <w:r>
+              <w:rPr>
+                <w:rFonts w:ascii="Times New Roman" w:eastAsia="Times New Roman" w:hAnsi="Times New Roman" w:cs="Times New Roman"/>
+              </w:rPr>
+              <w:lastRenderedPageBreak/>
+              <w:t xml:space="preserve">GPA: 4.0, </w:t>
+            </w:r>
+          </w:p>
+          <w:p>
+            <w:pPr>
+              <w:spacing w:line="480" w:lineRule="auto"/>
+              <w:rPr>
+                <w:rFonts w:ascii="Times New Roman" w:eastAsia="Times New Roman" w:hAnsi="Times New Roman" w:cs="Times New Roman"/>
+              </w:rPr>
+            </w:pPr>
+            <w:r>
+              <w:rPr>
+                <w:rFonts w:ascii="Times New Roman" w:eastAsia="Times New Roman" w:hAnsi="Times New Roman" w:cs="Times New Roman"/>
+              </w:rPr>
+              <w:t>Password: “test”</w:t>
+            </w:r>
+          </w:p>
+        </w:tc>
+      </w:tr>
+      <w:tr>
+        <w:tc>
+          <w:tcPr>
+            <w:tcW w:w="900" w:type="dxa"/>
+          </w:tcPr>
+          <w:p>
+            <w:pPr>
+              <w:spacing w:line="480" w:lineRule="auto"/>
+              <w:rPr>
+                <w:rFonts w:ascii="Times New Roman" w:eastAsia="Times New Roman" w:hAnsi="Times New Roman" w:cs="Times New Roman"/>
+              </w:rPr>
+            </w:pPr>
+            <w:r>
+              <w:rPr>
+                <w:rFonts w:ascii="Times New Roman" w:eastAsia="Times New Roman" w:hAnsi="Times New Roman" w:cs="Times New Roman"/>
+              </w:rPr>
+              <w:lastRenderedPageBreak/>
+              <w:t>SQL</w:t>
+            </w:r>
+          </w:p>
+        </w:tc>
+        <w:tc>
+          <w:tcPr>
+            <w:tcW w:w="8455" w:type="dxa"/>
+          </w:tcPr>
+          <w:p>
+            <w:pPr>
+              <w:spacing w:line="480" w:lineRule="auto"/>
+              <w:rPr>
+                <w:rFonts w:ascii="Times New Roman" w:eastAsia="Times New Roman" w:hAnsi="Times New Roman" w:cs="Times New Roman"/>
+              </w:rPr>
+            </w:pPr>
+            <w:r>
+              <w:rPr>
+                <w:rFonts w:ascii="Times New Roman" w:eastAsia="Times New Roman" w:hAnsi="Times New Roman" w:cs="Times New Roman"/>
+              </w:rPr>
+              <w:t>INSERT INTO Students (f_name, l_name, email, gpa, password)</w:t>
+            </w:r>
+            <w:r>
+              <w:rPr>
+                <w:rFonts w:ascii="Times New Roman" w:eastAsia="Times New Roman" w:hAnsi="Times New Roman" w:cs="Times New Roman"/>
+              </w:rPr>
+              <w:t xml:space="preserve"> VALUES </w:t>
+            </w:r>
+            <w:r>
+              <w:rPr>
+                <w:rFonts w:ascii="Times New Roman" w:eastAsia="Times New Roman" w:hAnsi="Times New Roman" w:cs="Times New Roman"/>
+              </w:rPr>
+              <w:t>('$_POST[f_name]',</w:t>
+            </w:r>
+            <w:r>
+              <w:rPr>
+                <w:rFonts w:ascii="Times New Roman" w:eastAsia="Times New Roman" w:hAnsi="Times New Roman" w:cs="Times New Roman"/>
+              </w:rPr>
+              <w:t xml:space="preserve"> </w:t>
+            </w:r>
+            <w:r>
+              <w:rPr>
+                <w:rFonts w:ascii="Times New Roman" w:eastAsia="Times New Roman" w:hAnsi="Times New Roman" w:cs="Times New Roman"/>
+              </w:rPr>
+              <w:t>'$_POST[l_name]',</w:t>
+            </w:r>
+            <w:r>
+              <w:t xml:space="preserve"> </w:t>
+            </w:r>
+            <w:r>
+              <w:rPr>
+                <w:rFonts w:ascii="Times New Roman" w:eastAsia="Times New Roman" w:hAnsi="Times New Roman" w:cs="Times New Roman"/>
+              </w:rPr>
+              <w:t>'$_POST[email]',</w:t>
+            </w:r>
+            <w:r>
+              <w:rPr>
+                <w:rFonts w:ascii="Times New Roman" w:eastAsia="Times New Roman" w:hAnsi="Times New Roman" w:cs="Times New Roman"/>
+              </w:rPr>
+              <w:t xml:space="preserve"> </w:t>
+            </w:r>
+            <w:r>
+              <w:rPr>
+                <w:rFonts w:ascii="Times New Roman" w:eastAsia="Times New Roman" w:hAnsi="Times New Roman" w:cs="Times New Roman"/>
+              </w:rPr>
+              <w:t>'$_POST[gpa]',</w:t>
+            </w:r>
+            <w:r>
+              <w:rPr>
+                <w:rFonts w:ascii="Times New Roman" w:eastAsia="Times New Roman" w:hAnsi="Times New Roman" w:cs="Times New Roman"/>
+              </w:rPr>
+              <w:t xml:space="preserve"> </w:t>
+            </w:r>
+            <w:r>
+              <w:rPr>
+                <w:rFonts w:ascii="Times New Roman" w:eastAsia="Times New Roman" w:hAnsi="Times New Roman" w:cs="Times New Roman"/>
+              </w:rPr>
+              <w:t>'$_POST[password]')</w:t>
+            </w:r>
+          </w:p>
+        </w:tc>
+      </w:tr>
+      <w:tr>
+        <w:tc>
+          <w:tcPr>
+            <w:tcW w:w="900" w:type="dxa"/>
+          </w:tcPr>
+          <w:p>
+            <w:pPr>
+              <w:spacing w:line="480" w:lineRule="auto"/>
+              <w:rPr>
+                <w:rFonts w:ascii="Times New Roman" w:eastAsia="Times New Roman" w:hAnsi="Times New Roman" w:cs="Times New Roman"/>
+              </w:rPr>
+            </w:pPr>
+            <w:r>
+              <w:rPr>
+                <w:rFonts w:ascii="Times New Roman" w:eastAsia="Times New Roman" w:hAnsi="Times New Roman" w:cs="Times New Roman"/>
+              </w:rPr>
+              <w:t>Result</w:t>
+            </w:r>
+          </w:p>
+        </w:tc>
+        <w:tc>
+          <w:tcPr>
+            <w:tcW w:w="8455" w:type="dxa"/>
+          </w:tcPr>
+          <w:p>
+            <w:pPr>
+              <w:spacing w:line="480" w:lineRule="auto"/>
+              <w:rPr>
+                <w:rFonts w:ascii="Times New Roman" w:eastAsia="Times New Roman" w:hAnsi="Times New Roman" w:cs="Times New Roman"/>
+                <w:noProof/>
+              </w:rPr>
+            </w:pPr>
+            <w:r>
+              <w:rPr>
+                <w:rFonts w:ascii="Times New Roman" w:eastAsia="Times New Roman" w:hAnsi="Times New Roman" w:cs="Times New Roman"/>
+                <w:noProof/>
+              </w:rPr>
+              <w:drawing>
+                <wp:inline distT="0" distB="0" distL="0" distR="0" wp14:anchorId="042607A3" wp14:editId="0EE4718F">
+                  <wp:extent cx="2547221" cy="3279648"/>
+                  <wp:effectExtent l="0" t="0" r="5715" b="0"/>
+                  <wp:docPr id="5" name="Picture 5"/>
+                  <wp:cNvGraphicFramePr>
+                    <a:graphicFrameLocks xmlns:a="http://schemas.openxmlformats.org/drawingml/2006/main" noChangeAspect="1"/>
+                  </wp:cNvGraphicFramePr>
+                  <a:graphic xmlns:a="http://schemas.openxmlformats.org/drawingml/2006/main">
+                    <a:graphicData uri="http://schemas.openxmlformats.org/drawingml/2006/picture">
+                      <pic:pic xmlns:pic="http://schemas.openxmlformats.org/drawingml/2006/picture">
+                        <pic:nvPicPr>
+                          <pic:cNvPr id="5" name="Screen Shot 2018-04-25 at 7.34.02 PM.png"/>
+                          <pic:cNvPicPr/>
+                        </pic:nvPicPr>
+                        <pic:blipFill>
+                          <a:blip r:embed="rId11">
+                            <a:extLst>
+                              <a:ext uri="{28A0092B-C50C-407E-A947-70E740481C1C}">
+                                <a14:useLocalDpi xmlns:a14="http://schemas.microsoft.com/office/drawing/2010/main" val="0"/>
+                              </a:ext>
+                            </a:extLst>
+                          </a:blip>
+                          <a:stretch>
+                            <a:fillRect/>
+                          </a:stretch>
+                        </pic:blipFill>
+                        <pic:spPr>
+                          <a:xfrm>
+                            <a:off x="0" y="0"/>
+                            <a:ext cx="2554200" cy="3288633"/>
+                          </a:xfrm>
+                          <a:prstGeom prst="rect">
+                            <a:avLst/>
+                          </a:prstGeom>
+                        </pic:spPr>
+                      </pic:pic>
+                    </a:graphicData>
+                  </a:graphic>
+                </wp:inline>
+              </w:drawing>
+            </w:r>
+            <w:r>
+              <w:rPr>
+                <w:rFonts w:ascii="Times New Roman" w:eastAsia="Times New Roman" w:hAnsi="Times New Roman" w:cs="Times New Roman"/>
+                <w:noProof/>
+              </w:rPr>
+              <w:t xml:space="preserve"> </w:t>
+            </w:r>
+            <w:r>
+              <w:rPr>
+                <w:rFonts w:ascii="Times New Roman" w:eastAsia="Times New Roman" w:hAnsi="Times New Roman" w:cs="Times New Roman"/>
+                <w:noProof/>
+              </w:rPr>
+              <w:drawing>
+                <wp:inline distT="0" distB="0" distL="0" distR="0" wp14:anchorId="70853997" wp14:editId="6CBA60F7">
+                  <wp:extent cx="2267712" cy="3299155"/>
+                  <wp:effectExtent l="0" t="0" r="5715" b="3175"/>
+                  <wp:docPr id="6" name="Picture 6"/>
+                  <wp:cNvGraphicFramePr>
+                    <a:graphicFrameLocks xmlns:a="http://schemas.openxmlformats.org/drawingml/2006/main" noChangeAspect="1"/>
+                  </wp:cNvGraphicFramePr>
+                  <a:graphic xmlns:a="http://schemas.openxmlformats.org/drawingml/2006/main">
+                    <a:graphicData uri="http://schemas.openxmlformats.org/drawingml/2006/picture">
+                      <pic:pic xmlns:pic="http://schemas.openxmlformats.org/drawingml/2006/picture">
+                        <pic:nvPicPr>
+                          <pic:cNvPr id="6" name="Screen Shot 2018-04-25 at 7.34.07 PM.png"/>
+                          <pic:cNvPicPr/>
+                        </pic:nvPicPr>
+                        <pic:blipFill>
+                          <a:blip r:embed="rId12">
+                            <a:extLst>
+                              <a:ext uri="{28A0092B-C50C-407E-A947-70E740481C1C}">
+                                <a14:useLocalDpi xmlns:a14="http://schemas.microsoft.com/office/drawing/2010/main" val="0"/>
+                              </a:ext>
+                            </a:extLst>
+                          </a:blip>
+                          <a:stretch>
+                            <a:fillRect/>
+                          </a:stretch>
+                        </pic:blipFill>
+                        <pic:spPr>
+                          <a:xfrm>
+                            <a:off x="0" y="0"/>
+                            <a:ext cx="2268595" cy="3300439"/>
+                          </a:xfrm>
+                          <a:prstGeom prst="rect">
+                            <a:avLst/>
+                          </a:prstGeom>
+                        </pic:spPr>
+                      </pic:pic>
+                    </a:graphicData>
+                  </a:graphic>
+                </wp:inline>
+              </w:drawing>
+            </w:r>
+          </w:p>
+          <w:p>
+            <w:pPr>
+              <w:spacing w:line="480" w:lineRule="auto"/>
+              <w:rPr>
+                <w:rFonts w:ascii="Times New Roman" w:eastAsia="Times New Roman" w:hAnsi="Times New Roman" w:cs="Times New Roman"/>
+              </w:rPr>
+            </w:pPr>
+            <w:r>
+              <w:rPr>
+                <w:rFonts w:ascii="Times New Roman" w:eastAsia="Times New Roman" w:hAnsi="Times New Roman" w:cs="Times New Roman"/>
+                <w:noProof/>
+              </w:rPr>
+              <w:drawing>
+                <wp:inline distT="0" distB="0" distL="0" distR="0" wp14:anchorId="17E856EC" wp14:editId="3BCBE04D">
+                  <wp:extent cx="4974336" cy="1095842"/>
+                  <wp:effectExtent l="0" t="0" r="4445" b="0"/>
+                  <wp:docPr id="7" name="Picture 7"/>
+                  <wp:cNvGraphicFramePr>
+                    <a:graphicFrameLocks xmlns:a="http://schemas.openxmlformats.org/drawingml/2006/main" noChangeAspect="1"/>
+                  </wp:cNvGraphicFramePr>
+                  <a:graphic xmlns:a="http://schemas.openxmlformats.org/drawingml/2006/main">
+                    <a:graphicData uri="http://schemas.openxmlformats.org/drawingml/2006/picture">
+                      <pic:pic xmlns:pic="http://schemas.openxmlformats.org/drawingml/2006/picture">
+                        <pic:nvPicPr>
+                          <pic:cNvPr id="7" name="Screen Shot 2018-04-25 at 7.34.21 PM.png"/>
+                          <pic:cNvPicPr/>
+                        </pic:nvPicPr>
+                        <pic:blipFill>
+                          <a:blip r:embed="rId13">
+                            <a:extLst>
+                              <a:ext uri="{28A0092B-C50C-407E-A947-70E740481C1C}">
+                                <a14:useLocalDpi xmlns:a14="http://schemas.microsoft.com/office/drawing/2010/main" val="0"/>
+                              </a:ext>
+                            </a:extLst>
+                          </a:blip>
+                          <a:stretch>
+                            <a:fillRect/>
+                          </a:stretch>
+                        </pic:blipFill>
+                        <pic:spPr>
+                          <a:xfrm>
+                            <a:off x="0" y="0"/>
+                            <a:ext cx="5017364" cy="1105321"/>
+                          </a:xfrm>
+                          <a:prstGeom prst="rect">
+                            <a:avLst/>
+                          </a:prstGeom>
+                        </pic:spPr>
+                      </pic:pic>
+                    </a:graphicData>
+                  </a:graphic>
+                </wp:inline>
+              </w:drawing>
+            </w:r>
+          </w:p>
+        </w:tc>
+      </w:tr>
+    </w:tbl>
+    <w:p>
+      <w:pPr>
+        <w:spacing w:line="480" w:lineRule="auto"/>
+        <w:rPr>
+          <w:rFonts w:ascii="Times New Roman" w:eastAsia="Times New Roman" w:hAnsi="Times New Roman" w:cs="Times New Roman"/>
+        </w:rPr>
+      </w:pPr>
+    </w:p>
+    <w:p>
+      <w:pPr>
+        <w:spacing w:line="480" w:lineRule="auto"/>
+        <w:rPr>
+          <w:rFonts w:ascii="Times New Roman" w:eastAsia="Times New Roman" w:hAnsi="Times New Roman" w:cs="Times New Roman"/>
+        </w:rPr>
+      </w:pPr>
+      <w:r>
+        <w:rPr>
+          <w:rFonts w:ascii="Times New Roman" w:eastAsia="Times New Roman" w:hAnsi="Times New Roman" w:cs="Times New Roman"/>
+          <w:i/>
+        </w:rPr>
+        <w:t xml:space="preserve">3. </w:t>
+      </w:r>
+      <w:r>
+        <w:rPr>
+          <w:rFonts w:ascii="Times New Roman" w:eastAsia="Times New Roman" w:hAnsi="Times New Roman" w:cs="Times New Roman"/>
+          <w:i/>
+        </w:rPr>
+        <w:t>Searching the “clubs” page</w:t>
+      </w:r>
+    </w:p>
+    <w:tbl>
+      <w:tblPr>
+        <w:tblStyle w:val="TableGrid"/>
+        <w:tblW w:w="0" w:type="auto"/>
+        <w:tblInd w:w="-5" w:type="dxa"/>
+        <w:tblLook w:val="04A0" w:firstRow="1" w:lastRow="0" w:firstColumn="1" w:lastColumn="0" w:noHBand="0" w:noVBand="1"/>
+      </w:tblPr>
+      <w:tblGrid>
+        <w:gridCol w:w="1170"/>
+        <w:gridCol w:w="8185"/>
+      </w:tblGrid>
+      <w:tr>
+        <w:tc>
+          <w:tcPr>
+            <w:tcW w:w="900" w:type="dxa"/>
+          </w:tcPr>
+          <w:p>
+            <w:pPr>
+              <w:spacing w:line="480" w:lineRule="auto"/>
+              <w:rPr>
+                <w:rFonts w:ascii="Times New Roman" w:eastAsia="Times New Roman" w:hAnsi="Times New Roman" w:cs="Times New Roman"/>
+              </w:rPr>
+            </w:pPr>
+            <w:r>
+              <w:rPr>
+                <w:rFonts w:ascii="Times New Roman" w:eastAsia="Times New Roman" w:hAnsi="Times New Roman" w:cs="Times New Roman"/>
+              </w:rPr>
+              <w:t>Query</w:t>
+            </w:r>
+          </w:p>
+        </w:tc>
+        <w:tc>
+          <w:tcPr>
+            <w:tcW w:w="8455" w:type="dxa"/>
+          </w:tcPr>
+          <w:p>
+            <w:pPr>
+              <w:spacing w:line="480" w:lineRule="auto"/>
+              <w:rPr>
+                <w:rFonts w:ascii="Times New Roman" w:eastAsia="Times New Roman" w:hAnsi="Times New Roman" w:cs="Times New Roman"/>
+              </w:rPr>
+            </w:pPr>
+          </w:p>
+        </w:tc>
+      </w:tr>
+      <w:tr>
+        <w:tc>
+          <w:tcPr>
+            <w:tcW w:w="900" w:type="dxa"/>
+          </w:tcPr>
+          <w:p>
+            <w:pPr>
+              <w:spacing w:line="480" w:lineRule="auto"/>
+              <w:rPr>
+                <w:rFonts w:ascii="Times New Roman" w:eastAsia="Times New Roman" w:hAnsi="Times New Roman" w:cs="Times New Roman"/>
+              </w:rPr>
+            </w:pPr>
+            <w:r>
+              <w:rPr>
+                <w:rFonts w:ascii="Times New Roman" w:eastAsia="Times New Roman" w:hAnsi="Times New Roman" w:cs="Times New Roman"/>
+              </w:rPr>
+              <w:lastRenderedPageBreak/>
+              <w:t>SQL</w:t>
+            </w:r>
+          </w:p>
+        </w:tc>
+        <w:tc>
+          <w:tcPr>
+            <w:tcW w:w="8455" w:type="dxa"/>
+          </w:tcPr>
+          <w:p>
+            <w:pPr>
+              <w:spacing w:line="480" w:lineRule="auto"/>
+              <w:rPr>
+                <w:rFonts w:ascii="Times New Roman" w:eastAsia="Times New Roman" w:hAnsi="Times New Roman" w:cs="Times New Roman"/>
+              </w:rPr>
+            </w:pPr>
+            <w:r>
+              <w:rPr>
+                <w:rFonts w:ascii="Times New Roman" w:eastAsia="Times New Roman" w:hAnsi="Times New Roman" w:cs="Times New Roman"/>
+              </w:rPr>
+              <w:t xml:space="preserve">SELECT </w:t>
+            </w:r>
+            <w:r>
+              <w:rPr>
+                <w:rFonts w:ascii="Times New Roman" w:eastAsia="Times New Roman" w:hAnsi="Times New Roman" w:cs="Times New Roman"/>
+              </w:rPr>
+              <w:t>a.club_name, a.description, b.f_name, b.l_name FROM (</w:t>
+            </w:r>
+            <w:r>
+              <w:rPr>
+                <w:rFonts w:ascii="Times New Roman" w:eastAsia="Times New Roman" w:hAnsi="Times New Roman" w:cs="Times New Roman"/>
+              </w:rPr>
+              <w:t xml:space="preserve">SELECT </w:t>
+            </w:r>
+            <w:r>
+              <w:rPr>
+                <w:rFonts w:ascii="Times New Roman" w:eastAsia="Times New Roman" w:hAnsi="Times New Roman" w:cs="Times New Roman"/>
+              </w:rPr>
+              <w:t>Club.club_name, Club.description, Sponsors_club.teacher_email from Club JOIN Sponsors_club ON Club.club_name = Sponsors_club.club_name) as a JOIN Teachers as b on a.teacher_email = b.email WHERE a.club_name like ?</w:t>
+            </w:r>
+          </w:p>
+        </w:tc>
+      </w:tr>
+      <w:tr>
+        <w:tc>
+          <w:tcPr>
+            <w:tcW w:w="900" w:type="dxa"/>
+          </w:tcPr>
+          <w:p>
+            <w:pPr>
+              <w:spacing w:line="480" w:lineRule="auto"/>
+              <w:rPr>
+                <w:rFonts w:ascii="Times New Roman" w:eastAsia="Times New Roman" w:hAnsi="Times New Roman" w:cs="Times New Roman"/>
+              </w:rPr>
+            </w:pPr>
+            <w:commentRangeStart w:id="5"/>
+            <w:r>
+              <w:rPr>
+                <w:rFonts w:ascii="Times New Roman" w:eastAsia="Times New Roman" w:hAnsi="Times New Roman" w:cs="Times New Roman"/>
+              </w:rPr>
+              <w:t>Result</w:t>
+            </w:r>
+            <w:commentRangeEnd w:id="5"/>
+            <w:r>
+              <w:rPr>
+                <w:rStyle w:val="CommentReference"/>
+              </w:rPr>
+              <w:commentReference w:id="5"/>
+            </w:r>
+          </w:p>
+        </w:tc>
+        <w:tc>
+          <w:tcPr>
+            <w:tcW w:w="8455" w:type="dxa"/>
+          </w:tcPr>
+          <w:p>
+            <w:pPr>
+              <w:spacing w:line="480" w:lineRule="auto"/>
+              <w:rPr>
+                <w:rFonts w:ascii="Times New Roman" w:eastAsia="Times New Roman" w:hAnsi="Times New Roman" w:cs="Times New Roman"/>
+                <w:noProof/>
+              </w:rPr>
+            </w:pPr>
+            <w:r>
+              <w:rPr>
+                <w:rFonts w:ascii="Times New Roman" w:eastAsia="Times New Roman" w:hAnsi="Times New Roman" w:cs="Times New Roman"/>
+                <w:noProof/>
+              </w:rPr>
+              <w:t xml:space="preserve"> </w:t>
+            </w:r>
+          </w:p>
+        </w:tc>
+      </w:tr>
+    </w:tbl>
+    <w:p>
+      <w:pPr>
+        <w:spacing w:line="480" w:lineRule="auto"/>
+        <w:rPr>
+          <w:rFonts w:ascii="Times New Roman" w:eastAsia="Times New Roman" w:hAnsi="Times New Roman" w:cs="Times New Roman"/>
+        </w:rPr>
+      </w:pPr>
+    </w:p>
+    <w:p>
+      <w:pPr>
+        <w:spacing w:line="480" w:lineRule="auto"/>
+        <w:rPr>
+          <w:rFonts w:ascii="Times New Roman" w:eastAsia="Times New Roman" w:hAnsi="Times New Roman" w:cs="Times New Roman"/>
+        </w:rPr>
       </w:pPr>
     </w:p>
     <w:sectPr>
@@ -2169,7 +2749,7 @@
 
 <file path=word/comments.xml><?xml version="1.0" encoding="utf-8"?>
 <w:comments xmlns:wpc="http://schemas.microsoft.com/office/word/2010/wordprocessingCanvas" xmlns:cx="http://schemas.microsoft.com/office/drawing/2014/chartex" xmlns:cx1="http://schemas.microsoft.com/office/drawing/2015/9/8/chartex" xmlns:cx2="http://schemas.microsoft.com/office/drawing/2015/10/21/chartex" xmlns:cx3="http://schemas.microsoft.com/office/drawing/2016/5/9/chartex" xmlns:cx4="http://schemas.microsoft.com/office/drawing/2016/5/10/chartex" xmlns:cx5="http://schemas.microsoft.com/office/drawing/2016/5/11/chartex" xmlns:cx6="http://schemas.microsoft.com/office/drawing/2016/5/12/chartex" xmlns:cx7="http://schemas.microsoft.com/office/drawing/2016/5/13/chartex" xmlns:cx8="http://schemas.microsoft.com/office/drawing/2016/5/14/chartex" xmlns:mc="http://schemas.openxmlformats.org/markup-compatibility/2006" xmlns:aink="http://schemas.microsoft.com/office/drawing/2016/ink" xmlns:am3d="http://schemas.microsoft.com/office/drawing/2017/model3d" xmlns:o="urn:schemas-microsoft-com:office:office" xmlns:r="http://schemas.openxmlformats.org/officeDocument/2006/relationships" xmlns:m="http://schemas.openxmlformats.org/officeDocument/2006/math" xmlns:v="urn:schemas-microsoft-com:vml" xmlns:wp14="http://schemas.microsoft.com/office/word/2010/wordprocessingDrawing" xmlns:wp="http://schemas.openxmlformats.org/drawingml/2006/wordprocessingDrawing" xmlns:w10="urn:schemas-microsoft-com:office:word" xmlns:w="http://schemas.openxmlformats.org/wordprocessingml/2006/main" xmlns:w14="http://schemas.microsoft.com/office/word/2010/wordml" xmlns:w15="http://schemas.microsoft.com/office/word/2012/wordml" xmlns:w16cid="http://schemas.microsoft.com/office/word/2016/wordml/cid" xmlns:w16se="http://schemas.microsoft.com/office/word/2015/wordml/symex" xmlns:wpg="http://schemas.microsoft.com/office/word/2010/wordprocessingGroup" xmlns:wpi="http://schemas.microsoft.com/office/word/2010/wordprocessingInk" xmlns:wne="http://schemas.microsoft.com/office/word/2006/wordml" xmlns:wps="http://schemas.microsoft.com/office/word/2010/wordprocessingShape" mc:Ignorable="w14 w15 w16se w16cid wp14">
-  <w:comment w:id="1" w:author="Katherine Yan" w:date="2018-04-25T18:48:00Z" w:initials="KY">
+  <w:comment w:id="0" w:author="Katherine Yan" w:date="2018-04-25T19:40:00Z" w:initials="KY">
     <w:p>
       <w:pPr>
         <w:pStyle w:val="CommentText"/>
@@ -2181,7 +2761,73 @@
         <w:annotationRef/>
       </w:r>
       <w:r>
+        <w:t>Not sure if this happened</w:t>
+      </w:r>
+    </w:p>
+  </w:comment>
+  <w:comment w:id="1" w:author="Katherine Yan" w:date="2018-04-25T19:41:00Z" w:initials="KY">
+    <w:p>
+      <w:pPr>
+        <w:pStyle w:val="CommentText"/>
+      </w:pPr>
+      <w:r>
+        <w:rPr>
+          <w:rStyle w:val="CommentReference"/>
+        </w:rPr>
+        <w:annotationRef/>
+      </w:r>
+      <w:r>
+        <w:t>Maybe add a lil more (only has to be ½ a page)</w:t>
+      </w:r>
+      <w:bookmarkStart w:id="2" w:name="_GoBack"/>
+      <w:bookmarkEnd w:id="2"/>
+    </w:p>
+  </w:comment>
+  <w:comment w:id="3" w:author="Katherine Yan" w:date="2018-04-25T19:40:00Z" w:initials="KY">
+    <w:p>
+      <w:pPr>
+        <w:pStyle w:val="CommentText"/>
+      </w:pPr>
+      <w:r>
+        <w:rPr>
+          <w:rStyle w:val="CommentReference"/>
+        </w:rPr>
+        <w:annotationRef/>
+      </w:r>
+      <w:r>
+        <w:t>Need all of this stuff</w:t>
+      </w:r>
+    </w:p>
+  </w:comment>
+  <w:comment w:id="4" w:author="Katherine Yan" w:date="2018-04-25T18:48:00Z" w:initials="KY">
+    <w:p>
+      <w:pPr>
+        <w:pStyle w:val="CommentText"/>
+      </w:pPr>
+      <w:r>
+        <w:rPr>
+          <w:rStyle w:val="CommentReference"/>
+        </w:rPr>
+        <w:annotationRef/>
+      </w:r>
+      <w:r>
         <w:t>Need to update this section</w:t>
+      </w:r>
+    </w:p>
+  </w:comment>
+  <w:comment w:id="5" w:author="Katherine Yan" w:date="2018-04-25T19:40:00Z" w:initials="KY">
+    <w:p>
+      <w:pPr>
+        <w:pStyle w:val="CommentText"/>
+      </w:pPr>
+      <w:r>
+        <w:rPr>
+          <w:rStyle w:val="CommentReference"/>
+        </w:rPr>
+        <w:annotationRef/>
+      </w:r>
+      <w:r>
+        <w:t>Need to an add image of the result</w:t>
       </w:r>
     </w:p>
   </w:comment>
@@ -2190,13 +2836,21 @@
 
 <file path=word/commentsExtended.xml><?xml version="1.0" encoding="utf-8"?>
 <w15:commentsEx xmlns:wpc="http://schemas.microsoft.com/office/word/2010/wordprocessingCanvas" xmlns:cx="http://schemas.microsoft.com/office/drawing/2014/chartex" xmlns:cx1="http://schemas.microsoft.com/office/drawing/2015/9/8/chartex" xmlns:cx2="http://schemas.microsoft.com/office/drawing/2015/10/21/chartex" xmlns:cx3="http://schemas.microsoft.com/office/drawing/2016/5/9/chartex" xmlns:cx4="http://schemas.microsoft.com/office/drawing/2016/5/10/chartex" xmlns:cx5="http://schemas.microsoft.com/office/drawing/2016/5/11/chartex" xmlns:cx6="http://schemas.microsoft.com/office/drawing/2016/5/12/chartex" xmlns:cx7="http://schemas.microsoft.com/office/drawing/2016/5/13/chartex" xmlns:cx8="http://schemas.microsoft.com/office/drawing/2016/5/14/chartex" xmlns:mc="http://schemas.openxmlformats.org/markup-compatibility/2006" xmlns:aink="http://schemas.microsoft.com/office/drawing/2016/ink" xmlns:am3d="http://schemas.microsoft.com/office/drawing/2017/model3d" xmlns:o="urn:schemas-microsoft-com:office:office" xmlns:r="http://schemas.openxmlformats.org/officeDocument/2006/relationships" xmlns:m="http://schemas.openxmlformats.org/officeDocument/2006/math" xmlns:v="urn:schemas-microsoft-com:vml" xmlns:wp14="http://schemas.microsoft.com/office/word/2010/wordprocessingDrawing" xmlns:wp="http://schemas.openxmlformats.org/drawingml/2006/wordprocessingDrawing" xmlns:w10="urn:schemas-microsoft-com:office:word" xmlns:w="http://schemas.openxmlformats.org/wordprocessingml/2006/main" xmlns:w14="http://schemas.microsoft.com/office/word/2010/wordml" xmlns:w15="http://schemas.microsoft.com/office/word/2012/wordml" xmlns:w16cid="http://schemas.microsoft.com/office/word/2016/wordml/cid" xmlns:w16se="http://schemas.microsoft.com/office/word/2015/wordml/symex" xmlns:wpg="http://schemas.microsoft.com/office/word/2010/wordprocessingGroup" xmlns:wpi="http://schemas.microsoft.com/office/word/2010/wordprocessingInk" xmlns:wne="http://schemas.microsoft.com/office/word/2006/wordml" xmlns:wps="http://schemas.microsoft.com/office/word/2010/wordprocessingShape" mc:Ignorable="w14 w15 w16se w16cid wp14">
+  <w15:commentEx w15:paraId="0C5F31F4" w15:done="0"/>
+  <w15:commentEx w15:paraId="2122C0F5" w15:done="0"/>
+  <w15:commentEx w15:paraId="4B4E2F16" w15:done="0"/>
   <w15:commentEx w15:paraId="046F2662" w15:done="0"/>
+  <w15:commentEx w15:paraId="24B9505E" w15:done="0"/>
 </w15:commentsEx>
 </file>
 
 <file path=word/commentsIds.xml><?xml version="1.0" encoding="utf-8"?>
 <w16cid:commentsIds xmlns:wpc="http://schemas.microsoft.com/office/word/2010/wordprocessingCanvas" xmlns:cx="http://schemas.microsoft.com/office/drawing/2014/chartex" xmlns:cx1="http://schemas.microsoft.com/office/drawing/2015/9/8/chartex" xmlns:cx2="http://schemas.microsoft.com/office/drawing/2015/10/21/chartex" xmlns:cx3="http://schemas.microsoft.com/office/drawing/2016/5/9/chartex" xmlns:cx4="http://schemas.microsoft.com/office/drawing/2016/5/10/chartex" xmlns:cx5="http://schemas.microsoft.com/office/drawing/2016/5/11/chartex" xmlns:cx6="http://schemas.microsoft.com/office/drawing/2016/5/12/chartex" xmlns:cx7="http://schemas.microsoft.com/office/drawing/2016/5/13/chartex" xmlns:cx8="http://schemas.microsoft.com/office/drawing/2016/5/14/chartex" xmlns:mc="http://schemas.openxmlformats.org/markup-compatibility/2006" xmlns:aink="http://schemas.microsoft.com/office/drawing/2016/ink" xmlns:am3d="http://schemas.microsoft.com/office/drawing/2017/model3d" xmlns:o="urn:schemas-microsoft-com:office:office" xmlns:r="http://schemas.openxmlformats.org/officeDocument/2006/relationships" xmlns:m="http://schemas.openxmlformats.org/officeDocument/2006/math" xmlns:v="urn:schemas-microsoft-com:vml" xmlns:wp14="http://schemas.microsoft.com/office/word/2010/wordprocessingDrawing" xmlns:wp="http://schemas.openxmlformats.org/drawingml/2006/wordprocessingDrawing" xmlns:w10="urn:schemas-microsoft-com:office:word" xmlns:w="http://schemas.openxmlformats.org/wordprocessingml/2006/main" xmlns:w14="http://schemas.microsoft.com/office/word/2010/wordml" xmlns:w15="http://schemas.microsoft.com/office/word/2012/wordml" xmlns:w16cid="http://schemas.microsoft.com/office/word/2016/wordml/cid" xmlns:w16se="http://schemas.microsoft.com/office/word/2015/wordml/symex" xmlns:wpg="http://schemas.microsoft.com/office/word/2010/wordprocessingGroup" xmlns:wpi="http://schemas.microsoft.com/office/word/2010/wordprocessingInk" xmlns:wne="http://schemas.microsoft.com/office/word/2006/wordml" xmlns:wps="http://schemas.microsoft.com/office/word/2010/wordprocessingShape" mc:Ignorable="w14 w15 w16se w16cid wp14">
+  <w16cid:commentId w16cid:paraId="0C5F31F4" w16cid:durableId="1E8B5847"/>
+  <w16cid:commentId w16cid:paraId="2122C0F5" w16cid:durableId="1E8B5855"/>
+  <w16cid:commentId w16cid:paraId="4B4E2F16" w16cid:durableId="1E8B583E"/>
   <w16cid:commentId w16cid:paraId="046F2662" w16cid:durableId="1E8B4C0E"/>
+  <w16cid:commentId w16cid:paraId="24B9505E" w16cid:durableId="1E8B5831"/>
 </w16cid:commentsIds>
 </file>
 
@@ -2935,6 +3589,43 @@
       <w:szCs w:val="18"/>
     </w:rPr>
   </w:style>
+  <w:style w:type="table" w:styleId="TableGrid">
+    <w:name w:val="Table Grid"/>
+    <w:basedOn w:val="TableNormal"/>
+    <w:uiPriority w:val="39"/>
+    <w:rsid w:val="006C13F6"/>
+    <w:tblPr>
+      <w:tblBorders>
+        <w:top w:val="single" w:sz="4" w:space="0" w:color="auto"/>
+        <w:left w:val="single" w:sz="4" w:space="0" w:color="auto"/>
+        <w:bottom w:val="single" w:sz="4" w:space="0" w:color="auto"/>
+        <w:right w:val="single" w:sz="4" w:space="0" w:color="auto"/>
+        <w:insideH w:val="single" w:sz="4" w:space="0" w:color="auto"/>
+        <w:insideV w:val="single" w:sz="4" w:space="0" w:color="auto"/>
+      </w:tblBorders>
+    </w:tblPr>
+  </w:style>
+  <w:style w:type="character" w:styleId="Hyperlink">
+    <w:name w:val="Hyperlink"/>
+    <w:basedOn w:val="DefaultParagraphFont"/>
+    <w:uiPriority w:val="99"/>
+    <w:unhideWhenUsed/>
+    <w:rsid w:val="006C13F6"/>
+    <w:rPr>
+      <w:color w:val="0563C1" w:themeColor="hyperlink"/>
+      <w:u w:val="single"/>
+    </w:rPr>
+  </w:style>
+  <w:style w:type="character" w:styleId="UnresolvedMention">
+    <w:name w:val="Unresolved Mention"/>
+    <w:basedOn w:val="DefaultParagraphFont"/>
+    <w:uiPriority w:val="99"/>
+    <w:rsid w:val="006C13F6"/>
+    <w:rPr>
+      <w:color w:val="808080"/>
+      <w:shd w:val="clear" w:color="auto" w:fill="E6E6E6"/>
+    </w:rPr>
+  </w:style>
 </w:styles>
 </file>
 

</xml_diff>